<commit_message>
CIV-6217 changes in document
</commit_message>
<xml_diff>
--- a/docker/docmosis/templates/CV-DAM-STD-ENG-00003.docx
+++ b/docker/docmosis/templates/CV-DAM-STD-ENG-00003.docx
@@ -1,6 +1,6 @@
 
 <file path=word/document.xml><?xml version="1.0" encoding="utf-8"?>
-<w:document xmlns:wpc="http://schemas.microsoft.com/office/word/2010/wordprocessingCanvas" xmlns:cx="http://schemas.microsoft.com/office/drawing/2014/chartex" xmlns:cx1="http://schemas.microsoft.com/office/drawing/2015/9/8/chartex" xmlns:cx2="http://schemas.microsoft.com/office/drawing/2015/10/21/chartex" xmlns:cx3="http://schemas.microsoft.com/office/drawing/2016/5/9/chartex" xmlns:cx4="http://schemas.microsoft.com/office/drawing/2016/5/10/chartex" xmlns:cx5="http://schemas.microsoft.com/office/drawing/2016/5/11/chartex" xmlns:cx6="http://schemas.microsoft.com/office/drawing/2016/5/12/chartex" xmlns:cx7="http://schemas.microsoft.com/office/drawing/2016/5/13/chartex" xmlns:cx8="http://schemas.microsoft.com/office/drawing/2016/5/14/chartex" xmlns:mc="http://schemas.openxmlformats.org/markup-compatibility/2006" xmlns:aink="http://schemas.microsoft.com/office/drawing/2016/ink" xmlns:am3d="http://schemas.microsoft.com/office/drawing/2017/model3d" xmlns:o="urn:schemas-microsoft-com:office:office" xmlns:oel="http://schemas.microsoft.com/office/2019/extlst" xmlns:r="http://schemas.openxmlformats.org/officeDocument/2006/relationships" xmlns:m="http://schemas.openxmlformats.org/officeDocument/2006/math" xmlns:v="urn:schemas-microsoft-com:vml" xmlns:wp14="http://schemas.microsoft.com/office/word/2010/wordprocessingDrawing" xmlns:wp="http://schemas.openxmlformats.org/drawingml/2006/wordprocessingDrawing" xmlns:w10="urn:schemas-microsoft-com:office:word" xmlns:w="http://schemas.openxmlformats.org/wordprocessingml/2006/main" xmlns:w14="http://schemas.microsoft.com/office/word/2010/wordml" xmlns:w15="http://schemas.microsoft.com/office/word/2012/wordml" xmlns:w16cex="http://schemas.microsoft.com/office/word/2018/wordml/cex" xmlns:w16cid="http://schemas.microsoft.com/office/word/2016/wordml/cid" xmlns:w16="http://schemas.microsoft.com/office/word/2018/wordml" xmlns:w16sdtdh="http://schemas.microsoft.com/office/word/2020/wordml/sdtdatahash" xmlns:w16se="http://schemas.microsoft.com/office/word/2015/wordml/symex" xmlns:wpg="http://schemas.microsoft.com/office/word/2010/wordprocessingGroup" xmlns:wpi="http://schemas.microsoft.com/office/word/2010/wordprocessingInk" xmlns:wne="http://schemas.microsoft.com/office/word/2006/wordml" xmlns:wps="http://schemas.microsoft.com/office/word/2010/wordprocessingShape" mc:Ignorable="w14 w15 w16se w16cid w16 w16cex w16sdtdh wp14">
+<w:document xmlns:wpc="http://schemas.microsoft.com/office/word/2010/wordprocessingCanvas" xmlns:cx="http://schemas.microsoft.com/office/drawing/2014/chartex" xmlns:cx1="http://schemas.microsoft.com/office/drawing/2015/9/8/chartex" xmlns:cx2="http://schemas.microsoft.com/office/drawing/2015/10/21/chartex" xmlns:cx3="http://schemas.microsoft.com/office/drawing/2016/5/9/chartex" xmlns:cx4="http://schemas.microsoft.com/office/drawing/2016/5/10/chartex" xmlns:cx5="http://schemas.microsoft.com/office/drawing/2016/5/11/chartex" xmlns:cx6="http://schemas.microsoft.com/office/drawing/2016/5/12/chartex" xmlns:cx7="http://schemas.microsoft.com/office/drawing/2016/5/13/chartex" xmlns:cx8="http://schemas.microsoft.com/office/drawing/2016/5/14/chartex" xmlns:mc="http://schemas.openxmlformats.org/markup-compatibility/2006" xmlns:aink="http://schemas.microsoft.com/office/drawing/2016/ink" xmlns:am3d="http://schemas.microsoft.com/office/drawing/2017/model3d" xmlns:o="urn:schemas-microsoft-com:office:office" xmlns:r="http://schemas.openxmlformats.org/officeDocument/2006/relationships" xmlns:m="http://schemas.openxmlformats.org/officeDocument/2006/math" xmlns:v="urn:schemas-microsoft-com:vml" xmlns:wp14="http://schemas.microsoft.com/office/word/2010/wordprocessingDrawing" xmlns:wp="http://schemas.openxmlformats.org/drawingml/2006/wordprocessingDrawing" xmlns:w10="urn:schemas-microsoft-com:office:word" xmlns:w="http://schemas.openxmlformats.org/wordprocessingml/2006/main" xmlns:w14="http://schemas.microsoft.com/office/word/2010/wordml" xmlns:w15="http://schemas.microsoft.com/office/word/2012/wordml" xmlns:w16cex="http://schemas.microsoft.com/office/word/2018/wordml/cex" xmlns:w16cid="http://schemas.microsoft.com/office/word/2016/wordml/cid" xmlns:w16="http://schemas.microsoft.com/office/word/2018/wordml" xmlns:w16sdtdh="http://schemas.microsoft.com/office/word/2020/wordml/sdtdatahash" xmlns:w16se="http://schemas.microsoft.com/office/word/2015/wordml/symex" xmlns:wpg="http://schemas.microsoft.com/office/word/2010/wordprocessingGroup" xmlns:wpi="http://schemas.microsoft.com/office/word/2010/wordprocessingInk" xmlns:wne="http://schemas.microsoft.com/office/word/2006/wordml" xmlns:wps="http://schemas.microsoft.com/office/word/2010/wordprocessingShape" mc:Ignorable="w14 w15 w16se w16cid w16 w16cex w16sdtdh wp14">
   <w:body>
     <w:p>
       <w:pPr>
@@ -39,12 +39,21 @@
         </w:rPr>
         <w:t>Case number:&lt;&lt;</w:t>
       </w:r>
-      <w:r>
-        <w:rPr>
-          <w:rFonts w:ascii="Arial" w:hAnsi="Arial" w:cs="Arial"/>
-          <w:lang w:val="en-US"/>
-        </w:rPr>
-        <w:t>caseNumber&gt;&gt;</w:t>
+      <w:proofErr w:type="spellStart"/>
+      <w:r>
+        <w:rPr>
+          <w:rFonts w:ascii="Arial" w:hAnsi="Arial" w:cs="Arial"/>
+          <w:lang w:val="en-US"/>
+        </w:rPr>
+        <w:t>caseNumber</w:t>
+      </w:r>
+      <w:proofErr w:type="spellEnd"/>
+      <w:r>
+        <w:rPr>
+          <w:rFonts w:ascii="Arial" w:hAnsi="Arial" w:cs="Arial"/>
+          <w:lang w:val="en-US"/>
+        </w:rPr>
+        <w:t>&gt;&gt;</w:t>
       </w:r>
     </w:p>
     <w:p>
@@ -66,14 +75,71 @@
           <w:rFonts w:ascii="Arial" w:eastAsia="Arial" w:hAnsi="Arial" w:cs="Arial"/>
           <w:bCs/>
         </w:rPr>
-        <w:t>{dateFormat(</w:t>
-      </w:r>
-      <w:r>
-        <w:rPr>
-          <w:rFonts w:ascii="Arial" w:eastAsia="Arial" w:hAnsi="Arial" w:cs="Arial"/>
-          <w:bCs/>
-        </w:rPr>
-        <w:t>currentDate, ‘dd MMMM yyyy’, ‘yyyy-MM-dd’</w:t>
+        <w:t>{</w:t>
+      </w:r>
+      <w:proofErr w:type="spellStart"/>
+      <w:r>
+        <w:rPr>
+          <w:rFonts w:ascii="Arial" w:eastAsia="Arial" w:hAnsi="Arial" w:cs="Arial"/>
+          <w:bCs/>
+        </w:rPr>
+        <w:t>dateFormat</w:t>
+      </w:r>
+      <w:proofErr w:type="spellEnd"/>
+      <w:r>
+        <w:rPr>
+          <w:rFonts w:ascii="Arial" w:eastAsia="Arial" w:hAnsi="Arial" w:cs="Arial"/>
+          <w:bCs/>
+        </w:rPr>
+        <w:t>(</w:t>
+      </w:r>
+      <w:proofErr w:type="spellStart"/>
+      <w:r>
+        <w:rPr>
+          <w:rFonts w:ascii="Arial" w:eastAsia="Arial" w:hAnsi="Arial" w:cs="Arial"/>
+          <w:bCs/>
+        </w:rPr>
+        <w:t>currentDate</w:t>
+      </w:r>
+      <w:proofErr w:type="spellEnd"/>
+      <w:r>
+        <w:rPr>
+          <w:rFonts w:ascii="Arial" w:eastAsia="Arial" w:hAnsi="Arial" w:cs="Arial"/>
+          <w:bCs/>
+        </w:rPr>
+        <w:t xml:space="preserve">, ‘dd MMMM </w:t>
+      </w:r>
+      <w:proofErr w:type="spellStart"/>
+      <w:r>
+        <w:rPr>
+          <w:rFonts w:ascii="Arial" w:eastAsia="Arial" w:hAnsi="Arial" w:cs="Arial"/>
+          <w:bCs/>
+        </w:rPr>
+        <w:t>yyyy</w:t>
+      </w:r>
+      <w:proofErr w:type="spellEnd"/>
+      <w:r>
+        <w:rPr>
+          <w:rFonts w:ascii="Arial" w:eastAsia="Arial" w:hAnsi="Arial" w:cs="Arial"/>
+          <w:bCs/>
+        </w:rPr>
+        <w:t>’, ‘</w:t>
+      </w:r>
+      <w:proofErr w:type="spellStart"/>
+      <w:r>
+        <w:rPr>
+          <w:rFonts w:ascii="Arial" w:eastAsia="Arial" w:hAnsi="Arial" w:cs="Arial"/>
+          <w:bCs/>
+        </w:rPr>
+        <w:t>yyyy</w:t>
+      </w:r>
+      <w:proofErr w:type="spellEnd"/>
+      <w:r>
+        <w:rPr>
+          <w:rFonts w:ascii="Arial" w:eastAsia="Arial" w:hAnsi="Arial" w:cs="Arial"/>
+          <w:bCs/>
+        </w:rPr>
+        <w:t>-MM-dd’</w:t>
       </w:r>
       <w:r>
         <w:rPr>
@@ -147,7 +213,21 @@
         <w:rPr>
           <w:color w:val="auto"/>
         </w:rPr>
-        <w:t>&lt;&lt;judgeName&gt;&gt;</w:t>
+        <w:t>&lt;&lt;</w:t>
+      </w:r>
+      <w:proofErr w:type="spellStart"/>
+      <w:r>
+        <w:rPr>
+          <w:color w:val="auto"/>
+        </w:rPr>
+        <w:t>judgeName</w:t>
+      </w:r>
+      <w:proofErr w:type="spellEnd"/>
+      <w:r>
+        <w:rPr>
+          <w:color w:val="auto"/>
+        </w:rPr>
+        <w:t>&gt;&gt;</w:t>
       </w:r>
     </w:p>
     <w:p>
@@ -300,7 +380,7 @@
               </wp:inline>
             </w:drawing>
           </mc:Choice>
-          <mc:Fallback xmlns:pic="http://schemas.openxmlformats.org/drawingml/2006/picture" xmlns:a="http://schemas.openxmlformats.org/drawingml/2006/main">
+          <mc:Fallback xmlns:a="http://schemas.openxmlformats.org/drawingml/2006/main" xmlns:pic="http://schemas.openxmlformats.org/drawingml/2006/picture" xmlns:oel="http://schemas.microsoft.com/office/2019/extlst">
             <w:pict w14:anchorId="1E2983E5">
               <v:group id="Group 2791" style="width:467.95pt;height:68.75pt;mso-position-horizontal-relative:char;mso-position-vertical-relative:line" coordsize="59429,8731" o:spid="_x0000_s1026" w14:anchorId="3F6EA4FE" o:gfxdata="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">
                 <v:shapetype id="_x0000_t75" coordsize="21600,21600" filled="f" stroked="f" o:spt="75" o:preferrelative="t" path="m@4@5l@4@11@9@11@9@5xe">
@@ -786,7 +866,7 @@
               </wp:inline>
             </w:drawing>
           </mc:Choice>
-          <mc:Fallback xmlns:pic="http://schemas.openxmlformats.org/drawingml/2006/picture" xmlns:a="http://schemas.openxmlformats.org/drawingml/2006/main">
+          <mc:Fallback xmlns:a="http://schemas.openxmlformats.org/drawingml/2006/main" xmlns:pic="http://schemas.openxmlformats.org/drawingml/2006/picture" xmlns:oel="http://schemas.microsoft.com/office/2019/extlst">
             <w:pict w14:anchorId="01720E1D">
               <v:group id="Group 2792" style="width:467.95pt;height:.75pt;mso-position-horizontal-relative:char;mso-position-vertical-relative:line" coordsize="59429,95" o:spid="_x0000_s1026" w14:anchorId="36C48C52" o:gfxdata="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">
                 <v:shape id="Shape 91" style="position:absolute;width:59429;height:0;visibility:visible;mso-wrap-style:square;v-text-anchor:top" coordsize="5942965,0" o:spid="_x0000_s1027" filled="f" path="m5942965,l,e" o:gfxdata="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">
@@ -834,7 +914,41 @@
           <w:snapToGrid w:val="0"/>
           <w:lang w:val="en-US"/>
         </w:rPr>
-        <w:t> You must comply with the terms imposed upon you by this order otherwise your claim or the defence of it is liable to be struck out or some other sanction imposed. If you cannot comply, you are expected to make formal application to the court before any deadline imposed upon you expires.</w:t>
+        <w:t xml:space="preserve"> You must comply with the terms imposed upon you by this order otherwise your claim or the </w:t>
+      </w:r>
+      <w:proofErr w:type="spellStart"/>
+      <w:r>
+        <w:rPr>
+          <w:rFonts w:ascii="Arial" w:hAnsi="Arial" w:cs="Arial"/>
+          <w:snapToGrid w:val="0"/>
+          <w:lang w:val="en-US"/>
+        </w:rPr>
+        <w:t>defence</w:t>
+      </w:r>
+      <w:proofErr w:type="spellEnd"/>
+      <w:r>
+        <w:rPr>
+          <w:rFonts w:ascii="Arial" w:hAnsi="Arial" w:cs="Arial"/>
+          <w:snapToGrid w:val="0"/>
+          <w:lang w:val="en-US"/>
+        </w:rPr>
+        <w:t xml:space="preserve"> of it is liable to be struck out or some other sanction imposed. If you cannot comply, you are expected to make</w:t>
+      </w:r>
+      <w:r>
+        <w:rPr>
+          <w:rFonts w:ascii="Arial" w:hAnsi="Arial" w:cs="Arial"/>
+          <w:snapToGrid w:val="0"/>
+          <w:lang w:val="en-US"/>
+        </w:rPr>
+        <w:t xml:space="preserve"> a</w:t>
+      </w:r>
+      <w:r>
+        <w:rPr>
+          <w:rFonts w:ascii="Arial" w:hAnsi="Arial" w:cs="Arial"/>
+          <w:snapToGrid w:val="0"/>
+          <w:lang w:val="en-US"/>
+        </w:rPr>
+        <w:t xml:space="preserve"> formal application to the court before any deadline imposed upon you expires.</w:t>
       </w:r>
     </w:p>
     <w:p>
@@ -858,6 +972,7 @@
         </w:rPr>
         <w:t>&lt;&lt;</w:t>
       </w:r>
+      <w:proofErr w:type="spellStart"/>
       <w:r>
         <w:rPr>
           <w:rFonts w:ascii="Arial" w:hAnsi="Arial" w:cs="Arial"/>
@@ -865,6 +980,7 @@
         </w:rPr>
         <w:t>disposalHearingJudgesRecital.input</w:t>
       </w:r>
+      <w:proofErr w:type="spellEnd"/>
       <w:r>
         <w:rPr>
           <w:rFonts w:ascii="Arial" w:hAnsi="Arial" w:cs="Arial"/>
@@ -922,12 +1038,21 @@
         </w:rPr>
         <w:t>&lt;&lt;cs_{</w:t>
       </w:r>
-      <w:r>
-        <w:rPr>
-          <w:rFonts w:ascii="Arial" w:hAnsi="Arial" w:cs="Arial"/>
-          <w:lang w:val="en-US"/>
-        </w:rPr>
-        <w:t>drawDirectionsOrderRequired=</w:t>
+      <w:proofErr w:type="spellStart"/>
+      <w:r>
+        <w:rPr>
+          <w:rFonts w:ascii="Arial" w:hAnsi="Arial" w:cs="Arial"/>
+          <w:lang w:val="en-US"/>
+        </w:rPr>
+        <w:t>drawDirectionsOrderRequired</w:t>
+      </w:r>
+      <w:proofErr w:type="spellEnd"/>
+      <w:r>
+        <w:rPr>
+          <w:rFonts w:ascii="Arial" w:hAnsi="Arial" w:cs="Arial"/>
+          <w:lang w:val="en-US"/>
+        </w:rPr>
+        <w:t>=</w:t>
       </w:r>
       <w:r>
         <w:rPr>
@@ -1008,12 +1133,21 @@
         </w:rPr>
         <w:t>&lt;&lt;cs_{</w:t>
       </w:r>
-      <w:r>
-        <w:rPr>
-          <w:rFonts w:ascii="Arial" w:hAnsi="Arial" w:cs="Arial"/>
-          <w:lang w:val="en-US"/>
-        </w:rPr>
-        <w:t>drawDirectionsOrderRequired=</w:t>
+      <w:proofErr w:type="spellStart"/>
+      <w:r>
+        <w:rPr>
+          <w:rFonts w:ascii="Arial" w:hAnsi="Arial" w:cs="Arial"/>
+          <w:lang w:val="en-US"/>
+        </w:rPr>
+        <w:t>drawDirectionsOrderRequired</w:t>
+      </w:r>
+      <w:proofErr w:type="spellEnd"/>
+      <w:r>
+        <w:rPr>
+          <w:rFonts w:ascii="Arial" w:hAnsi="Arial" w:cs="Arial"/>
+          <w:lang w:val="en-US"/>
+        </w:rPr>
+        <w:t>=</w:t>
       </w:r>
       <w:r>
         <w:rPr>
@@ -1030,12 +1164,21 @@
         </w:rPr>
         <w:t xml:space="preserve"> &amp;&amp; </w:t>
       </w:r>
-      <w:r>
-        <w:rPr>
-          <w:rFonts w:ascii="Arial" w:hAnsi="Arial" w:cs="Arial"/>
-          <w:lang w:val="en-US"/>
-        </w:rPr>
-        <w:t>drawDirectionsOrder.judgementSum!=</w:t>
+      <w:proofErr w:type="spellStart"/>
+      <w:r>
+        <w:rPr>
+          <w:rFonts w:ascii="Arial" w:hAnsi="Arial" w:cs="Arial"/>
+          <w:lang w:val="en-US"/>
+        </w:rPr>
+        <w:t>drawDirectionsOrder.judgementSum</w:t>
+      </w:r>
+      <w:proofErr w:type="spellEnd"/>
+      <w:r>
+        <w:rPr>
+          <w:rFonts w:ascii="Arial" w:hAnsi="Arial" w:cs="Arial"/>
+          <w:lang w:val="en-US"/>
+        </w:rPr>
+        <w:t>!=</w:t>
       </w:r>
       <w:r>
         <w:rPr>
@@ -1079,6 +1222,7 @@
         </w:rPr>
         <w:t>&lt;&lt;</w:t>
       </w:r>
+      <w:proofErr w:type="spellStart"/>
       <w:r>
         <w:rPr>
           <w:rFonts w:ascii="Arial" w:hAnsi="Arial" w:cs="Arial"/>
@@ -1086,6 +1230,7 @@
         </w:rPr>
         <w:t>drawDirectionsOrder.judgementSum</w:t>
       </w:r>
+      <w:proofErr w:type="spellEnd"/>
       <w:r>
         <w:rPr>
           <w:rFonts w:ascii="Arial" w:hAnsi="Arial" w:cs="Arial"/>
@@ -1133,12 +1278,21 @@
         </w:rPr>
         <w:t>&lt;&lt;cs_{</w:t>
       </w:r>
-      <w:r>
-        <w:rPr>
-          <w:rFonts w:ascii="Arial" w:hAnsi="Arial" w:cs="Arial"/>
-          <w:lang w:val="en-US"/>
-        </w:rPr>
-        <w:t>disposalHearingDisclosureOfDocumentsToggle=true</w:t>
+      <w:proofErr w:type="spellStart"/>
+      <w:r>
+        <w:rPr>
+          <w:rFonts w:ascii="Arial" w:hAnsi="Arial" w:cs="Arial"/>
+          <w:lang w:val="en-US"/>
+        </w:rPr>
+        <w:t>disposalHearingDisclosureOfDocumentsToggle</w:t>
+      </w:r>
+      <w:proofErr w:type="spellEnd"/>
+      <w:r>
+        <w:rPr>
+          <w:rFonts w:ascii="Arial" w:hAnsi="Arial" w:cs="Arial"/>
+          <w:lang w:val="en-US"/>
+        </w:rPr>
+        <w:t>=true</w:t>
       </w:r>
       <w:r>
         <w:rPr>
@@ -1201,7 +1355,23 @@
           <w:rFonts w:ascii="Arial" w:eastAsia="Arial" w:hAnsi="Arial" w:cs="Arial"/>
           <w:bCs/>
         </w:rPr>
-        <w:t>{dateFormat(</w:t>
+        <w:t>{</w:t>
+      </w:r>
+      <w:proofErr w:type="spellStart"/>
+      <w:r>
+        <w:rPr>
+          <w:rFonts w:ascii="Arial" w:eastAsia="Arial" w:hAnsi="Arial" w:cs="Arial"/>
+          <w:bCs/>
+        </w:rPr>
+        <w:t>dateFormat</w:t>
+      </w:r>
+      <w:proofErr w:type="spellEnd"/>
+      <w:r>
+        <w:rPr>
+          <w:rFonts w:ascii="Arial" w:eastAsia="Arial" w:hAnsi="Arial" w:cs="Arial"/>
+          <w:bCs/>
+        </w:rPr>
+        <w:t>(</w:t>
       </w:r>
       <w:r>
         <w:rPr>
@@ -1222,7 +1392,39 @@
           <w:rFonts w:ascii="Arial" w:eastAsia="Arial" w:hAnsi="Arial" w:cs="Arial"/>
           <w:bCs/>
         </w:rPr>
-        <w:t>, ‘dd MMMM yyyy’, ‘yyyy-MM-dd’</w:t>
+        <w:t xml:space="preserve">, ‘dd MMMM </w:t>
+      </w:r>
+      <w:proofErr w:type="spellStart"/>
+      <w:r>
+        <w:rPr>
+          <w:rFonts w:ascii="Arial" w:eastAsia="Arial" w:hAnsi="Arial" w:cs="Arial"/>
+          <w:bCs/>
+        </w:rPr>
+        <w:t>yyyy</w:t>
+      </w:r>
+      <w:proofErr w:type="spellEnd"/>
+      <w:r>
+        <w:rPr>
+          <w:rFonts w:ascii="Arial" w:eastAsia="Arial" w:hAnsi="Arial" w:cs="Arial"/>
+          <w:bCs/>
+        </w:rPr>
+        <w:t>’, ‘</w:t>
+      </w:r>
+      <w:proofErr w:type="spellStart"/>
+      <w:r>
+        <w:rPr>
+          <w:rFonts w:ascii="Arial" w:eastAsia="Arial" w:hAnsi="Arial" w:cs="Arial"/>
+          <w:bCs/>
+        </w:rPr>
+        <w:t>yyyy</w:t>
+      </w:r>
+      <w:proofErr w:type="spellEnd"/>
+      <w:r>
+        <w:rPr>
+          <w:rFonts w:ascii="Arial" w:eastAsia="Arial" w:hAnsi="Arial" w:cs="Arial"/>
+          <w:bCs/>
+        </w:rPr>
+        <w:t>-MM-dd’</w:t>
       </w:r>
       <w:r>
         <w:rPr>
@@ -1288,7 +1490,23 @@
           <w:rFonts w:ascii="Arial" w:eastAsia="Arial" w:hAnsi="Arial" w:cs="Arial"/>
           <w:bCs/>
         </w:rPr>
-        <w:t>{dateFormat(</w:t>
+        <w:t>{</w:t>
+      </w:r>
+      <w:proofErr w:type="spellStart"/>
+      <w:r>
+        <w:rPr>
+          <w:rFonts w:ascii="Arial" w:eastAsia="Arial" w:hAnsi="Arial" w:cs="Arial"/>
+          <w:bCs/>
+        </w:rPr>
+        <w:t>dateFormat</w:t>
+      </w:r>
+      <w:proofErr w:type="spellEnd"/>
+      <w:r>
+        <w:rPr>
+          <w:rFonts w:ascii="Arial" w:eastAsia="Arial" w:hAnsi="Arial" w:cs="Arial"/>
+          <w:bCs/>
+        </w:rPr>
+        <w:t>(</w:t>
       </w:r>
       <w:r>
         <w:rPr>
@@ -1309,7 +1527,39 @@
           <w:rFonts w:ascii="Arial" w:eastAsia="Arial" w:hAnsi="Arial" w:cs="Arial"/>
           <w:bCs/>
         </w:rPr>
-        <w:t>, ‘dd MMMM yyyy’, ‘yyyy-MM-dd’</w:t>
+        <w:t xml:space="preserve">, ‘dd MMMM </w:t>
+      </w:r>
+      <w:proofErr w:type="spellStart"/>
+      <w:r>
+        <w:rPr>
+          <w:rFonts w:ascii="Arial" w:eastAsia="Arial" w:hAnsi="Arial" w:cs="Arial"/>
+          <w:bCs/>
+        </w:rPr>
+        <w:t>yyyy</w:t>
+      </w:r>
+      <w:proofErr w:type="spellEnd"/>
+      <w:r>
+        <w:rPr>
+          <w:rFonts w:ascii="Arial" w:eastAsia="Arial" w:hAnsi="Arial" w:cs="Arial"/>
+          <w:bCs/>
+        </w:rPr>
+        <w:t>’, ‘</w:t>
+      </w:r>
+      <w:proofErr w:type="spellStart"/>
+      <w:r>
+        <w:rPr>
+          <w:rFonts w:ascii="Arial" w:eastAsia="Arial" w:hAnsi="Arial" w:cs="Arial"/>
+          <w:bCs/>
+        </w:rPr>
+        <w:t>yyyy</w:t>
+      </w:r>
+      <w:proofErr w:type="spellEnd"/>
+      <w:r>
+        <w:rPr>
+          <w:rFonts w:ascii="Arial" w:eastAsia="Arial" w:hAnsi="Arial" w:cs="Arial"/>
+          <w:bCs/>
+        </w:rPr>
+        <w:t>-MM-dd’</w:t>
       </w:r>
       <w:r>
         <w:rPr>
@@ -1371,12 +1621,21 @@
         </w:rPr>
         <w:t>&lt;&lt;cs_{</w:t>
       </w:r>
-      <w:r>
-        <w:rPr>
-          <w:rFonts w:ascii="Arial" w:hAnsi="Arial" w:cs="Arial"/>
-          <w:lang w:val="en-US"/>
-        </w:rPr>
-        <w:t>disposalHearingWitnessOfFactToggle=true</w:t>
+      <w:proofErr w:type="spellStart"/>
+      <w:r>
+        <w:rPr>
+          <w:rFonts w:ascii="Arial" w:hAnsi="Arial" w:cs="Arial"/>
+          <w:lang w:val="en-US"/>
+        </w:rPr>
+        <w:t>disposalHearingWitnessOfFactToggle</w:t>
+      </w:r>
+      <w:proofErr w:type="spellEnd"/>
+      <w:r>
+        <w:rPr>
+          <w:rFonts w:ascii="Arial" w:hAnsi="Arial" w:cs="Arial"/>
+          <w:lang w:val="en-US"/>
+        </w:rPr>
+        <w:t>=true</w:t>
       </w:r>
       <w:r>
         <w:rPr>
@@ -1461,7 +1720,23 @@
           <w:rFonts w:ascii="Arial" w:eastAsia="Arial" w:hAnsi="Arial" w:cs="Arial"/>
           <w:bCs/>
         </w:rPr>
-        <w:t>{dateFormat(</w:t>
+        <w:t>{</w:t>
+      </w:r>
+      <w:proofErr w:type="spellStart"/>
+      <w:r>
+        <w:rPr>
+          <w:rFonts w:ascii="Arial" w:eastAsia="Arial" w:hAnsi="Arial" w:cs="Arial"/>
+          <w:bCs/>
+        </w:rPr>
+        <w:t>dateFormat</w:t>
+      </w:r>
+      <w:proofErr w:type="spellEnd"/>
+      <w:r>
+        <w:rPr>
+          <w:rFonts w:ascii="Arial" w:eastAsia="Arial" w:hAnsi="Arial" w:cs="Arial"/>
+          <w:bCs/>
+        </w:rPr>
+        <w:t>(</w:t>
       </w:r>
       <w:r>
         <w:rPr>
@@ -1482,7 +1757,39 @@
           <w:rFonts w:ascii="Arial" w:eastAsia="Arial" w:hAnsi="Arial" w:cs="Arial"/>
           <w:bCs/>
         </w:rPr>
-        <w:t>, ‘dd MMMM yyyy’, ‘yyyy-MM-dd’</w:t>
+        <w:t xml:space="preserve">, ‘dd MMMM </w:t>
+      </w:r>
+      <w:proofErr w:type="spellStart"/>
+      <w:r>
+        <w:rPr>
+          <w:rFonts w:ascii="Arial" w:eastAsia="Arial" w:hAnsi="Arial" w:cs="Arial"/>
+          <w:bCs/>
+        </w:rPr>
+        <w:t>yyyy</w:t>
+      </w:r>
+      <w:proofErr w:type="spellEnd"/>
+      <w:r>
+        <w:rPr>
+          <w:rFonts w:ascii="Arial" w:eastAsia="Arial" w:hAnsi="Arial" w:cs="Arial"/>
+          <w:bCs/>
+        </w:rPr>
+        <w:t>’, ‘</w:t>
+      </w:r>
+      <w:proofErr w:type="spellStart"/>
+      <w:r>
+        <w:rPr>
+          <w:rFonts w:ascii="Arial" w:eastAsia="Arial" w:hAnsi="Arial" w:cs="Arial"/>
+          <w:bCs/>
+        </w:rPr>
+        <w:t>yyyy</w:t>
+      </w:r>
+      <w:proofErr w:type="spellEnd"/>
+      <w:r>
+        <w:rPr>
+          <w:rFonts w:ascii="Arial" w:eastAsia="Arial" w:hAnsi="Arial" w:cs="Arial"/>
+          <w:bCs/>
+        </w:rPr>
+        <w:t>-MM-dd’</w:t>
       </w:r>
       <w:r>
         <w:rPr>
@@ -1585,7 +1892,23 @@
           <w:rFonts w:ascii="Arial" w:eastAsia="Arial" w:hAnsi="Arial" w:cs="Arial"/>
           <w:bCs/>
         </w:rPr>
-        <w:t>{dateFormat(</w:t>
+        <w:t>{</w:t>
+      </w:r>
+      <w:proofErr w:type="spellStart"/>
+      <w:r>
+        <w:rPr>
+          <w:rFonts w:ascii="Arial" w:eastAsia="Arial" w:hAnsi="Arial" w:cs="Arial"/>
+          <w:bCs/>
+        </w:rPr>
+        <w:t>dateFormat</w:t>
+      </w:r>
+      <w:proofErr w:type="spellEnd"/>
+      <w:r>
+        <w:rPr>
+          <w:rFonts w:ascii="Arial" w:eastAsia="Arial" w:hAnsi="Arial" w:cs="Arial"/>
+          <w:bCs/>
+        </w:rPr>
+        <w:t>(</w:t>
       </w:r>
       <w:r>
         <w:rPr>
@@ -1606,7 +1929,39 @@
           <w:rFonts w:ascii="Arial" w:eastAsia="Arial" w:hAnsi="Arial" w:cs="Arial"/>
           <w:bCs/>
         </w:rPr>
-        <w:t>, ‘dd MMMM yyyy’, ‘yyyy-MM-dd’</w:t>
+        <w:t xml:space="preserve">, ‘dd MMMM </w:t>
+      </w:r>
+      <w:proofErr w:type="spellStart"/>
+      <w:r>
+        <w:rPr>
+          <w:rFonts w:ascii="Arial" w:eastAsia="Arial" w:hAnsi="Arial" w:cs="Arial"/>
+          <w:bCs/>
+        </w:rPr>
+        <w:t>yyyy</w:t>
+      </w:r>
+      <w:proofErr w:type="spellEnd"/>
+      <w:r>
+        <w:rPr>
+          <w:rFonts w:ascii="Arial" w:eastAsia="Arial" w:hAnsi="Arial" w:cs="Arial"/>
+          <w:bCs/>
+        </w:rPr>
+        <w:t>’, ‘</w:t>
+      </w:r>
+      <w:proofErr w:type="spellStart"/>
+      <w:r>
+        <w:rPr>
+          <w:rFonts w:ascii="Arial" w:eastAsia="Arial" w:hAnsi="Arial" w:cs="Arial"/>
+          <w:bCs/>
+        </w:rPr>
+        <w:t>yyyy</w:t>
+      </w:r>
+      <w:proofErr w:type="spellEnd"/>
+      <w:r>
+        <w:rPr>
+          <w:rFonts w:ascii="Arial" w:eastAsia="Arial" w:hAnsi="Arial" w:cs="Arial"/>
+          <w:bCs/>
+        </w:rPr>
+        <w:t>-MM-dd’</w:t>
       </w:r>
       <w:r>
         <w:rPr>
@@ -1700,7 +2055,23 @@
           <w:rFonts w:ascii="Arial" w:eastAsia="Arial" w:hAnsi="Arial" w:cs="Arial"/>
           <w:bCs/>
         </w:rPr>
-        <w:t>{dateFormat(</w:t>
+        <w:t>{</w:t>
+      </w:r>
+      <w:proofErr w:type="spellStart"/>
+      <w:r>
+        <w:rPr>
+          <w:rFonts w:ascii="Arial" w:eastAsia="Arial" w:hAnsi="Arial" w:cs="Arial"/>
+          <w:bCs/>
+        </w:rPr>
+        <w:t>dateFormat</w:t>
+      </w:r>
+      <w:proofErr w:type="spellEnd"/>
+      <w:r>
+        <w:rPr>
+          <w:rFonts w:ascii="Arial" w:eastAsia="Arial" w:hAnsi="Arial" w:cs="Arial"/>
+          <w:bCs/>
+        </w:rPr>
+        <w:t>(</w:t>
       </w:r>
       <w:r>
         <w:rPr>
@@ -1721,7 +2092,39 @@
           <w:rFonts w:ascii="Arial" w:eastAsia="Arial" w:hAnsi="Arial" w:cs="Arial"/>
           <w:bCs/>
         </w:rPr>
-        <w:t>, ‘dd MMMM yyyy’, ‘yyyy-MM-dd’</w:t>
+        <w:t xml:space="preserve">, ‘dd MMMM </w:t>
+      </w:r>
+      <w:proofErr w:type="spellStart"/>
+      <w:r>
+        <w:rPr>
+          <w:rFonts w:ascii="Arial" w:eastAsia="Arial" w:hAnsi="Arial" w:cs="Arial"/>
+          <w:bCs/>
+        </w:rPr>
+        <w:t>yyyy</w:t>
+      </w:r>
+      <w:proofErr w:type="spellEnd"/>
+      <w:r>
+        <w:rPr>
+          <w:rFonts w:ascii="Arial" w:eastAsia="Arial" w:hAnsi="Arial" w:cs="Arial"/>
+          <w:bCs/>
+        </w:rPr>
+        <w:t>’, ‘</w:t>
+      </w:r>
+      <w:proofErr w:type="spellStart"/>
+      <w:r>
+        <w:rPr>
+          <w:rFonts w:ascii="Arial" w:eastAsia="Arial" w:hAnsi="Arial" w:cs="Arial"/>
+          <w:bCs/>
+        </w:rPr>
+        <w:t>yyyy</w:t>
+      </w:r>
+      <w:proofErr w:type="spellEnd"/>
+      <w:r>
+        <w:rPr>
+          <w:rFonts w:ascii="Arial" w:eastAsia="Arial" w:hAnsi="Arial" w:cs="Arial"/>
+          <w:bCs/>
+        </w:rPr>
+        <w:t>-MM-dd’</w:t>
       </w:r>
       <w:r>
         <w:rPr>
@@ -1790,12 +2193,21 @@
         </w:rPr>
         <w:t>&lt;&lt;cs_{</w:t>
       </w:r>
-      <w:r>
-        <w:rPr>
-          <w:rFonts w:ascii="Arial" w:hAnsi="Arial" w:cs="Arial"/>
-          <w:lang w:val="en-US"/>
-        </w:rPr>
-        <w:t>disposalHearingMedicalEvidenceToggle=true</w:t>
+      <w:proofErr w:type="spellStart"/>
+      <w:r>
+        <w:rPr>
+          <w:rFonts w:ascii="Arial" w:hAnsi="Arial" w:cs="Arial"/>
+          <w:lang w:val="en-US"/>
+        </w:rPr>
+        <w:t>disposalHearingMedicalEvidenceToggle</w:t>
+      </w:r>
+      <w:proofErr w:type="spellEnd"/>
+      <w:r>
+        <w:rPr>
+          <w:rFonts w:ascii="Arial" w:hAnsi="Arial" w:cs="Arial"/>
+          <w:lang w:val="en-US"/>
+        </w:rPr>
+        <w:t>=true</w:t>
       </w:r>
       <w:r>
         <w:rPr>
@@ -1818,165 +2230,6 @@
           <w:b/>
         </w:rPr>
         <w:t xml:space="preserve">Medical evidence </w:t>
-      </w:r>
-    </w:p>
-    <w:p>
-      <w:pPr>
-        <w:pStyle w:val="ListParagraph"/>
-        <w:numPr>
-          <w:ilvl w:val="0"/>
-          <w:numId w:val="4"/>
-        </w:numPr>
-        <w:rPr>
-          <w:rFonts w:ascii="Arial" w:hAnsi="Arial" w:cs="Arial"/>
-          <w:lang w:val="en-US"/>
-        </w:rPr>
-      </w:pPr>
-      <w:r>
-        <w:rPr>
-          <w:rFonts w:ascii="Arial" w:hAnsi="Arial" w:cs="Arial"/>
-          <w:lang w:val="en-US"/>
-        </w:rPr>
-        <w:t>&lt;&lt;</w:t>
-      </w:r>
-      <w:r>
-        <w:rPr>
-          <w:rFonts w:ascii="Arial" w:hAnsi="Arial" w:cs="Arial"/>
-          <w:lang w:val="en-US"/>
-        </w:rPr>
-        <w:t>disposalHearingMedicalEvidence.input</w:t>
-      </w:r>
-      <w:r>
-        <w:rPr>
-          <w:rFonts w:ascii="Arial" w:hAnsi="Arial" w:cs="Arial"/>
-          <w:lang w:val="en-US"/>
-        </w:rPr>
-        <w:t xml:space="preserve">&gt;&gt; </w:t>
-      </w:r>
-      <w:r>
-        <w:rPr>
-          <w:rFonts w:ascii="Arial" w:hAnsi="Arial" w:cs="Arial"/>
-          <w:b/>
-          <w:bCs/>
-          <w:lang w:val="en-US"/>
-        </w:rPr>
-        <w:t>&lt;&lt;</w:t>
-      </w:r>
-      <w:r>
-        <w:rPr>
-          <w:rFonts w:ascii="Arial" w:eastAsia="Arial" w:hAnsi="Arial" w:cs="Arial"/>
-          <w:bCs/>
-        </w:rPr>
-        <w:t>{dateFormat(</w:t>
-      </w:r>
-      <w:r>
-        <w:rPr>
-          <w:rFonts w:ascii="Arial" w:hAnsi="Arial" w:cs="Arial"/>
-          <w:lang w:val="en-US"/>
-        </w:rPr>
-        <w:t>disposalHearingMedicalEvidence</w:t>
-      </w:r>
-      <w:r>
-        <w:rPr>
-          <w:rFonts w:ascii="Arial" w:hAnsi="Arial" w:cs="Arial"/>
-          <w:lang w:val="en-US"/>
-        </w:rPr>
-        <w:t>.date</w:t>
-      </w:r>
-      <w:r>
-        <w:rPr>
-          <w:rFonts w:ascii="Arial" w:eastAsia="Arial" w:hAnsi="Arial" w:cs="Arial"/>
-          <w:bCs/>
-        </w:rPr>
-        <w:t>, ‘dd MMMM yyyy’, ‘yyyy-MM-dd’</w:t>
-      </w:r>
-      <w:r>
-        <w:rPr>
-          <w:rFonts w:ascii="Arial" w:eastAsia="Arial" w:hAnsi="Arial" w:cs="Arial"/>
-          <w:bCs/>
-        </w:rPr>
-        <w:t>)</w:t>
-      </w:r>
-      <w:r>
-        <w:rPr>
-          <w:rFonts w:ascii="Arial" w:eastAsia="Arial" w:hAnsi="Arial" w:cs="Arial"/>
-          <w:bCs/>
-        </w:rPr>
-        <w:t>}</w:t>
-      </w:r>
-      <w:r>
-        <w:rPr>
-          <w:rFonts w:ascii="Arial" w:hAnsi="Arial" w:cs="Arial"/>
-          <w:b/>
-          <w:bCs/>
-          <w:lang w:val="en-US"/>
-        </w:rPr>
-        <w:t>&gt;&gt;</w:t>
-      </w:r>
-      <w:r>
-        <w:rPr>
-          <w:rFonts w:ascii="Arial" w:hAnsi="Arial" w:cs="Arial"/>
-          <w:lang w:val="en-US"/>
-        </w:rPr>
-        <w:t>.</w:t>
-      </w:r>
-    </w:p>
-    <w:p>
-      <w:pPr>
-        <w:rPr>
-          <w:rFonts w:ascii="Arial" w:hAnsi="Arial" w:cs="Arial"/>
-          <w:bCs/>
-        </w:rPr>
-      </w:pPr>
-      <w:r>
-        <w:rPr>
-          <w:rFonts w:ascii="Arial" w:hAnsi="Arial" w:cs="Arial"/>
-          <w:bCs/>
-        </w:rPr>
-        <w:t>&lt;&lt;es_&gt;&gt;</w:t>
-      </w:r>
-    </w:p>
-    <w:p>
-      <w:pPr>
-        <w:rPr>
-          <w:rFonts w:ascii="Arial" w:hAnsi="Arial" w:cs="Arial"/>
-          <w:bCs/>
-        </w:rPr>
-      </w:pPr>
-      <w:r>
-        <w:rPr>
-          <w:rFonts w:ascii="Arial" w:hAnsi="Arial" w:cs="Arial"/>
-          <w:bCs/>
-        </w:rPr>
-        <w:t>&lt;&lt;cs_{</w:t>
-      </w:r>
-      <w:r>
-        <w:rPr>
-          <w:rFonts w:ascii="Arial" w:hAnsi="Arial" w:cs="Arial"/>
-          <w:lang w:val="en-US"/>
-        </w:rPr>
-        <w:t>disposalHearingQuestionsToExpertsToggle=true</w:t>
-      </w:r>
-      <w:r>
-        <w:rPr>
-          <w:rFonts w:ascii="Arial" w:hAnsi="Arial" w:cs="Arial"/>
-          <w:lang w:val="en-US"/>
-        </w:rPr>
-        <w:t>}&gt;&gt;</w:t>
-      </w:r>
-    </w:p>
-    <w:p>
-      <w:pPr>
-        <w:rPr>
-          <w:rFonts w:ascii="Arial" w:hAnsi="Arial" w:cs="Arial"/>
-        </w:rPr>
-      </w:pPr>
-      <w:r>
-        <w:rPr>
-          <w:rFonts w:ascii="Arial" w:hAnsi="Arial" w:cs="Arial"/>
-          <w:b/>
-        </w:rPr>
-        <w:t>Questions to experts</w:t>
       </w:r>
     </w:p>
     <w:p>
@@ -1988,19 +2241,38 @@
         </w:numPr>
         <w:rPr>
           <w:rFonts w:ascii="Arial" w:hAnsi="Arial" w:cs="Arial"/>
-        </w:rPr>
-      </w:pPr>
-      <w:r>
-        <w:rPr>
-          <w:rFonts w:ascii="Arial" w:hAnsi="Arial" w:cs="Arial"/>
-        </w:rPr>
-        <w:t xml:space="preserve">Any questions which are to be addressed to an expert must be sent to the expert directly and uploaded to the Digital Portal by 4pm on </w:t>
+          <w:lang w:val="en-US"/>
+        </w:rPr>
+      </w:pPr>
+      <w:r>
+        <w:rPr>
+          <w:rFonts w:ascii="Arial" w:hAnsi="Arial" w:cs="Arial"/>
+          <w:lang w:val="en-US"/>
+        </w:rPr>
+        <w:t>&lt;&lt;</w:t>
+      </w:r>
+      <w:proofErr w:type="spellStart"/>
+      <w:r>
+        <w:rPr>
+          <w:rFonts w:ascii="Arial" w:hAnsi="Arial" w:cs="Arial"/>
+          <w:lang w:val="en-US"/>
+        </w:rPr>
+        <w:t>disposalHearingMedicalEvidence.input</w:t>
+      </w:r>
+      <w:proofErr w:type="spellEnd"/>
+      <w:r>
+        <w:rPr>
+          <w:rFonts w:ascii="Arial" w:hAnsi="Arial" w:cs="Arial"/>
+          <w:lang w:val="en-US"/>
+        </w:rPr>
+        <w:t xml:space="preserve">&gt;&gt; </w:t>
       </w:r>
       <w:r>
         <w:rPr>
           <w:rFonts w:ascii="Arial" w:hAnsi="Arial" w:cs="Arial"/>
           <w:b/>
           <w:bCs/>
+          <w:lang w:val="en-US"/>
         </w:rPr>
         <w:t>&lt;&lt;</w:t>
       </w:r>
@@ -2009,28 +2281,78 @@
           <w:rFonts w:ascii="Arial" w:eastAsia="Arial" w:hAnsi="Arial" w:cs="Arial"/>
           <w:bCs/>
         </w:rPr>
-        <w:t>{dateFormat(</w:t>
-      </w:r>
-      <w:r>
-        <w:rPr>
-          <w:rFonts w:ascii="Arial" w:hAnsi="Arial" w:cs="Arial"/>
-          <w:lang w:val="en-US"/>
-        </w:rPr>
-        <w:t>disposalHearing</w:t>
-      </w:r>
-      <w:r>
-        <w:rPr>
-          <w:rFonts w:ascii="Arial" w:hAnsi="Arial" w:cs="Arial"/>
-          <w:lang w:val="en-US"/>
-        </w:rPr>
-        <w:t>QuestionsToExperts.date</w:t>
-      </w:r>
-      <w:r>
-        <w:rPr>
-          <w:rFonts w:ascii="Arial" w:eastAsia="Arial" w:hAnsi="Arial" w:cs="Arial"/>
-          <w:bCs/>
-        </w:rPr>
-        <w:t>, ‘dd MMMM yyyy’, ‘yyyy-MM-dd’</w:t>
+        <w:t>{</w:t>
+      </w:r>
+      <w:proofErr w:type="spellStart"/>
+      <w:r>
+        <w:rPr>
+          <w:rFonts w:ascii="Arial" w:eastAsia="Arial" w:hAnsi="Arial" w:cs="Arial"/>
+          <w:bCs/>
+        </w:rPr>
+        <w:t>dateFormat</w:t>
+      </w:r>
+      <w:proofErr w:type="spellEnd"/>
+      <w:r>
+        <w:rPr>
+          <w:rFonts w:ascii="Arial" w:eastAsia="Arial" w:hAnsi="Arial" w:cs="Arial"/>
+          <w:bCs/>
+        </w:rPr>
+        <w:t>(</w:t>
+      </w:r>
+      <w:proofErr w:type="spellStart"/>
+      <w:r>
+        <w:rPr>
+          <w:rFonts w:ascii="Arial" w:hAnsi="Arial" w:cs="Arial"/>
+          <w:lang w:val="en-US"/>
+        </w:rPr>
+        <w:t>disposalHearingMedicalEvidence</w:t>
+      </w:r>
+      <w:r>
+        <w:rPr>
+          <w:rFonts w:ascii="Arial" w:hAnsi="Arial" w:cs="Arial"/>
+          <w:lang w:val="en-US"/>
+        </w:rPr>
+        <w:t>.date</w:t>
+      </w:r>
+      <w:proofErr w:type="spellEnd"/>
+      <w:r>
+        <w:rPr>
+          <w:rFonts w:ascii="Arial" w:eastAsia="Arial" w:hAnsi="Arial" w:cs="Arial"/>
+          <w:bCs/>
+        </w:rPr>
+        <w:t xml:space="preserve">, ‘dd MMMM </w:t>
+      </w:r>
+      <w:proofErr w:type="spellStart"/>
+      <w:r>
+        <w:rPr>
+          <w:rFonts w:ascii="Arial" w:eastAsia="Arial" w:hAnsi="Arial" w:cs="Arial"/>
+          <w:bCs/>
+        </w:rPr>
+        <w:t>yyyy</w:t>
+      </w:r>
+      <w:proofErr w:type="spellEnd"/>
+      <w:r>
+        <w:rPr>
+          <w:rFonts w:ascii="Arial" w:eastAsia="Arial" w:hAnsi="Arial" w:cs="Arial"/>
+          <w:bCs/>
+        </w:rPr>
+        <w:t>’, ‘</w:t>
+      </w:r>
+      <w:proofErr w:type="spellStart"/>
+      <w:r>
+        <w:rPr>
+          <w:rFonts w:ascii="Arial" w:eastAsia="Arial" w:hAnsi="Arial" w:cs="Arial"/>
+          <w:bCs/>
+        </w:rPr>
+        <w:t>yyyy</w:t>
+      </w:r>
+      <w:proofErr w:type="spellEnd"/>
+      <w:r>
+        <w:rPr>
+          <w:rFonts w:ascii="Arial" w:eastAsia="Arial" w:hAnsi="Arial" w:cs="Arial"/>
+          <w:bCs/>
+        </w:rPr>
+        <w:t>-MM-dd’</w:t>
       </w:r>
       <w:r>
         <w:rPr>
@@ -2051,14 +2373,16 @@
           <w:rFonts w:ascii="Arial" w:hAnsi="Arial" w:cs="Arial"/>
           <w:b/>
           <w:bCs/>
+          <w:lang w:val="en-US"/>
         </w:rPr>
         <w:t>&gt;&gt;</w:t>
       </w:r>
       <w:r>
         <w:rPr>
           <w:rFonts w:ascii="Arial" w:hAnsi="Arial" w:cs="Arial"/>
-        </w:rPr>
-        <w:t>. The answers to the questions shall be answered by the Expert within 14 days and uploaded to the Digital Portal within 21 days.</w:t>
+          <w:lang w:val="en-US"/>
+        </w:rPr>
+        <w:t>.</w:t>
       </w:r>
     </w:p>
     <w:p>
@@ -2090,12 +2414,21 @@
         </w:rPr>
         <w:t>&lt;&lt;cs_{</w:t>
       </w:r>
-      <w:r>
-        <w:rPr>
-          <w:rFonts w:ascii="Arial" w:hAnsi="Arial" w:cs="Arial"/>
-          <w:lang w:val="en-US"/>
-        </w:rPr>
-        <w:t>disposalHearingSchedulesOfLossToggle=true</w:t>
+      <w:proofErr w:type="spellStart"/>
+      <w:r>
+        <w:rPr>
+          <w:rFonts w:ascii="Arial" w:hAnsi="Arial" w:cs="Arial"/>
+          <w:lang w:val="en-US"/>
+        </w:rPr>
+        <w:t>disposalHearingQuestionsToExpertsToggle</w:t>
+      </w:r>
+      <w:proofErr w:type="spellEnd"/>
+      <w:r>
+        <w:rPr>
+          <w:rFonts w:ascii="Arial" w:hAnsi="Arial" w:cs="Arial"/>
+          <w:lang w:val="en-US"/>
+        </w:rPr>
+        <w:t>=true</w:t>
       </w:r>
       <w:r>
         <w:rPr>
@@ -2116,14 +2449,7 @@
           <w:rFonts w:ascii="Arial" w:hAnsi="Arial" w:cs="Arial"/>
           <w:b/>
         </w:rPr>
-        <w:t>Schedules or counter-schedules of loss</w:t>
-      </w:r>
-      <w:r>
-        <w:rPr>
-          <w:rFonts w:ascii="Arial" w:hAnsi="Arial" w:cs="Arial"/>
-          <w:b/>
-        </w:rPr>
-        <w:t xml:space="preserve"> </w:t>
+        <w:t>Questions to experts</w:t>
       </w:r>
     </w:p>
     <w:p>
@@ -2140,17 +2466,14 @@
       <w:r>
         <w:rPr>
           <w:rFonts w:ascii="Arial" w:hAnsi="Arial" w:cs="Arial"/>
-          <w:lang w:val="en-US"/>
-        </w:rPr>
-        <w:lastRenderedPageBreak/>
-        <w:t xml:space="preserve">&lt;&lt;disposalHearingSchedulesOfLoss.input1&gt;&gt; </w:t>
+        </w:rPr>
+        <w:t xml:space="preserve">Any questions which are to be addressed to an expert must be sent to the expert directly and uploaded to the Digital Portal by 4pm on </w:t>
       </w:r>
       <w:r>
         <w:rPr>
           <w:rFonts w:ascii="Arial" w:hAnsi="Arial" w:cs="Arial"/>
           <w:b/>
           <w:bCs/>
-          <w:lang w:val="en-US"/>
         </w:rPr>
         <w:t>&lt;&lt;</w:t>
       </w:r>
@@ -2159,28 +2482,78 @@
           <w:rFonts w:ascii="Arial" w:eastAsia="Arial" w:hAnsi="Arial" w:cs="Arial"/>
           <w:bCs/>
         </w:rPr>
-        <w:t>{dateFormat(</w:t>
-      </w:r>
-      <w:r>
-        <w:rPr>
-          <w:rFonts w:ascii="Arial" w:hAnsi="Arial" w:cs="Arial"/>
-          <w:lang w:val="en-US"/>
-        </w:rPr>
-        <w:t>disposalHearingSchedulesOfLoss</w:t>
-      </w:r>
-      <w:r>
-        <w:rPr>
-          <w:rFonts w:ascii="Arial" w:hAnsi="Arial" w:cs="Arial"/>
-          <w:lang w:val="en-US"/>
-        </w:rPr>
-        <w:t>.date1</w:t>
-      </w:r>
-      <w:r>
-        <w:rPr>
-          <w:rFonts w:ascii="Arial" w:eastAsia="Arial" w:hAnsi="Arial" w:cs="Arial"/>
-          <w:bCs/>
-        </w:rPr>
-        <w:t>, ‘dd MMMM yyyy’, ‘yyyy-MM-dd’</w:t>
+        <w:t>{</w:t>
+      </w:r>
+      <w:proofErr w:type="spellStart"/>
+      <w:r>
+        <w:rPr>
+          <w:rFonts w:ascii="Arial" w:eastAsia="Arial" w:hAnsi="Arial" w:cs="Arial"/>
+          <w:bCs/>
+        </w:rPr>
+        <w:t>dateFormat</w:t>
+      </w:r>
+      <w:proofErr w:type="spellEnd"/>
+      <w:r>
+        <w:rPr>
+          <w:rFonts w:ascii="Arial" w:eastAsia="Arial" w:hAnsi="Arial" w:cs="Arial"/>
+          <w:bCs/>
+        </w:rPr>
+        <w:t>(</w:t>
+      </w:r>
+      <w:proofErr w:type="spellStart"/>
+      <w:r>
+        <w:rPr>
+          <w:rFonts w:ascii="Arial" w:hAnsi="Arial" w:cs="Arial"/>
+          <w:lang w:val="en-US"/>
+        </w:rPr>
+        <w:t>disposalHearing</w:t>
+      </w:r>
+      <w:r>
+        <w:rPr>
+          <w:rFonts w:ascii="Arial" w:hAnsi="Arial" w:cs="Arial"/>
+          <w:lang w:val="en-US"/>
+        </w:rPr>
+        <w:t>QuestionsToExperts.date</w:t>
+      </w:r>
+      <w:proofErr w:type="spellEnd"/>
+      <w:r>
+        <w:rPr>
+          <w:rFonts w:ascii="Arial" w:eastAsia="Arial" w:hAnsi="Arial" w:cs="Arial"/>
+          <w:bCs/>
+        </w:rPr>
+        <w:t xml:space="preserve">, ‘dd MMMM </w:t>
+      </w:r>
+      <w:proofErr w:type="spellStart"/>
+      <w:r>
+        <w:rPr>
+          <w:rFonts w:ascii="Arial" w:eastAsia="Arial" w:hAnsi="Arial" w:cs="Arial"/>
+          <w:bCs/>
+        </w:rPr>
+        <w:t>yyyy</w:t>
+      </w:r>
+      <w:proofErr w:type="spellEnd"/>
+      <w:r>
+        <w:rPr>
+          <w:rFonts w:ascii="Arial" w:eastAsia="Arial" w:hAnsi="Arial" w:cs="Arial"/>
+          <w:bCs/>
+        </w:rPr>
+        <w:t>’, ‘</w:t>
+      </w:r>
+      <w:proofErr w:type="spellStart"/>
+      <w:r>
+        <w:rPr>
+          <w:rFonts w:ascii="Arial" w:eastAsia="Arial" w:hAnsi="Arial" w:cs="Arial"/>
+          <w:bCs/>
+        </w:rPr>
+        <w:t>yyyy</w:t>
+      </w:r>
+      <w:proofErr w:type="spellEnd"/>
+      <w:r>
+        <w:rPr>
+          <w:rFonts w:ascii="Arial" w:eastAsia="Arial" w:hAnsi="Arial" w:cs="Arial"/>
+          <w:bCs/>
+        </w:rPr>
+        <w:t>-MM-dd’</w:t>
       </w:r>
       <w:r>
         <w:rPr>
@@ -2201,21 +2574,86 @@
           <w:rFonts w:ascii="Arial" w:hAnsi="Arial" w:cs="Arial"/>
           <w:b/>
           <w:bCs/>
-          <w:lang w:val="en-US"/>
         </w:rPr>
         <w:t>&gt;&gt;</w:t>
       </w:r>
       <w:r>
         <w:rPr>
           <w:rFonts w:ascii="Arial" w:hAnsi="Arial" w:cs="Arial"/>
-          <w:lang w:val="en-US"/>
-        </w:rPr>
-        <w:t>.</w:t>
-      </w:r>
-      <w:r>
-        <w:rPr>
-          <w:rFonts w:ascii="Arial" w:hAnsi="Arial" w:cs="Arial"/>
-          <w:lang w:val="en-US"/>
+        </w:rPr>
+        <w:t>. The answers to the questions shall be answered by the Expert within 14 days and uploaded to the Digital Portal within 21 days.</w:t>
+      </w:r>
+    </w:p>
+    <w:p>
+      <w:pPr>
+        <w:rPr>
+          <w:rFonts w:ascii="Arial" w:hAnsi="Arial" w:cs="Arial"/>
+          <w:bCs/>
+        </w:rPr>
+      </w:pPr>
+      <w:r>
+        <w:rPr>
+          <w:rFonts w:ascii="Arial" w:hAnsi="Arial" w:cs="Arial"/>
+          <w:bCs/>
+        </w:rPr>
+        <w:t>&lt;&lt;es_&gt;&gt;</w:t>
+      </w:r>
+    </w:p>
+    <w:p>
+      <w:pPr>
+        <w:rPr>
+          <w:rFonts w:ascii="Arial" w:hAnsi="Arial" w:cs="Arial"/>
+          <w:bCs/>
+        </w:rPr>
+      </w:pPr>
+      <w:r>
+        <w:rPr>
+          <w:rFonts w:ascii="Arial" w:hAnsi="Arial" w:cs="Arial"/>
+          <w:bCs/>
+        </w:rPr>
+        <w:t>&lt;&lt;cs_{</w:t>
+      </w:r>
+      <w:proofErr w:type="spellStart"/>
+      <w:r>
+        <w:rPr>
+          <w:rFonts w:ascii="Arial" w:hAnsi="Arial" w:cs="Arial"/>
+          <w:lang w:val="en-US"/>
+        </w:rPr>
+        <w:t>disposalHearingSchedulesOfLossToggle</w:t>
+      </w:r>
+      <w:proofErr w:type="spellEnd"/>
+      <w:r>
+        <w:rPr>
+          <w:rFonts w:ascii="Arial" w:hAnsi="Arial" w:cs="Arial"/>
+          <w:lang w:val="en-US"/>
+        </w:rPr>
+        <w:t>=true</w:t>
+      </w:r>
+      <w:r>
+        <w:rPr>
+          <w:rFonts w:ascii="Arial" w:hAnsi="Arial" w:cs="Arial"/>
+          <w:lang w:val="en-US"/>
+        </w:rPr>
+        <w:t>}&gt;&gt;</w:t>
+      </w:r>
+    </w:p>
+    <w:p>
+      <w:pPr>
+        <w:rPr>
+          <w:rFonts w:ascii="Arial" w:hAnsi="Arial" w:cs="Arial"/>
+        </w:rPr>
+      </w:pPr>
+      <w:r>
+        <w:rPr>
+          <w:rFonts w:ascii="Arial" w:hAnsi="Arial" w:cs="Arial"/>
+          <w:b/>
+        </w:rPr>
+        <w:t>Schedules or counter-schedules of loss</w:t>
+      </w:r>
+      <w:r>
+        <w:rPr>
+          <w:rFonts w:ascii="Arial" w:hAnsi="Arial" w:cs="Arial"/>
+          <w:b/>
         </w:rPr>
         <w:t xml:space="preserve"> </w:t>
       </w:r>
@@ -2229,15 +2667,15 @@
         </w:numPr>
         <w:rPr>
           <w:rFonts w:ascii="Arial" w:hAnsi="Arial" w:cs="Arial"/>
-          <w:lang w:val="en-US"/>
-        </w:rPr>
-      </w:pPr>
-      <w:r>
-        <w:rPr>
-          <w:rFonts w:ascii="Arial" w:hAnsi="Arial" w:cs="Arial"/>
-          <w:lang w:val="en-US"/>
-        </w:rPr>
-        <w:t xml:space="preserve">&lt;&lt;disposalHearingSchedulesOfLoss.input2&gt;&gt; </w:t>
+        </w:rPr>
+      </w:pPr>
+      <w:r>
+        <w:rPr>
+          <w:rFonts w:ascii="Arial" w:hAnsi="Arial" w:cs="Arial"/>
+          <w:lang w:val="en-US"/>
+        </w:rPr>
+        <w:lastRenderedPageBreak/>
+        <w:t xml:space="preserve">&lt;&lt;disposalHearingSchedulesOfLoss.input1&gt;&gt; </w:t>
       </w:r>
       <w:r>
         <w:rPr>
@@ -2253,7 +2691,23 @@
           <w:rFonts w:ascii="Arial" w:eastAsia="Arial" w:hAnsi="Arial" w:cs="Arial"/>
           <w:bCs/>
         </w:rPr>
-        <w:t>{dateFormat(</w:t>
+        <w:t>{</w:t>
+      </w:r>
+      <w:proofErr w:type="spellStart"/>
+      <w:r>
+        <w:rPr>
+          <w:rFonts w:ascii="Arial" w:eastAsia="Arial" w:hAnsi="Arial" w:cs="Arial"/>
+          <w:bCs/>
+        </w:rPr>
+        <w:t>dateFormat</w:t>
+      </w:r>
+      <w:proofErr w:type="spellEnd"/>
+      <w:r>
+        <w:rPr>
+          <w:rFonts w:ascii="Arial" w:eastAsia="Arial" w:hAnsi="Arial" w:cs="Arial"/>
+          <w:bCs/>
+        </w:rPr>
+        <w:t>(</w:t>
       </w:r>
       <w:r>
         <w:rPr>
@@ -2267,14 +2721,46 @@
           <w:rFonts w:ascii="Arial" w:hAnsi="Arial" w:cs="Arial"/>
           <w:lang w:val="en-US"/>
         </w:rPr>
-        <w:t>.date2</w:t>
-      </w:r>
-      <w:r>
-        <w:rPr>
-          <w:rFonts w:ascii="Arial" w:eastAsia="Arial" w:hAnsi="Arial" w:cs="Arial"/>
-          <w:bCs/>
-        </w:rPr>
-        <w:t>, ‘dd MMMM yyyy’, ‘yyyy-MM-dd’</w:t>
+        <w:t>.date1</w:t>
+      </w:r>
+      <w:r>
+        <w:rPr>
+          <w:rFonts w:ascii="Arial" w:eastAsia="Arial" w:hAnsi="Arial" w:cs="Arial"/>
+          <w:bCs/>
+        </w:rPr>
+        <w:t xml:space="preserve">, ‘dd MMMM </w:t>
+      </w:r>
+      <w:proofErr w:type="spellStart"/>
+      <w:r>
+        <w:rPr>
+          <w:rFonts w:ascii="Arial" w:eastAsia="Arial" w:hAnsi="Arial" w:cs="Arial"/>
+          <w:bCs/>
+        </w:rPr>
+        <w:t>yyyy</w:t>
+      </w:r>
+      <w:proofErr w:type="spellEnd"/>
+      <w:r>
+        <w:rPr>
+          <w:rFonts w:ascii="Arial" w:eastAsia="Arial" w:hAnsi="Arial" w:cs="Arial"/>
+          <w:bCs/>
+        </w:rPr>
+        <w:t>’, ‘</w:t>
+      </w:r>
+      <w:proofErr w:type="spellStart"/>
+      <w:r>
+        <w:rPr>
+          <w:rFonts w:ascii="Arial" w:eastAsia="Arial" w:hAnsi="Arial" w:cs="Arial"/>
+          <w:bCs/>
+        </w:rPr>
+        <w:t>yyyy</w:t>
+      </w:r>
+      <w:proofErr w:type="spellEnd"/>
+      <w:r>
+        <w:rPr>
+          <w:rFonts w:ascii="Arial" w:eastAsia="Arial" w:hAnsi="Arial" w:cs="Arial"/>
+          <w:bCs/>
+        </w:rPr>
+        <w:t>-MM-dd’</w:t>
       </w:r>
       <w:r>
         <w:rPr>
@@ -2305,6 +2791,13 @@
           <w:lang w:val="en-US"/>
         </w:rPr>
         <w:t>.</w:t>
+      </w:r>
+      <w:r>
+        <w:rPr>
+          <w:rFonts w:ascii="Arial" w:hAnsi="Arial" w:cs="Arial"/>
+          <w:lang w:val="en-US"/>
+        </w:rPr>
+        <w:t xml:space="preserve"> </w:t>
       </w:r>
     </w:p>
     <w:p>
@@ -2316,14 +2809,15 @@
         </w:numPr>
         <w:rPr>
           <w:rFonts w:ascii="Arial" w:hAnsi="Arial" w:cs="Arial"/>
-        </w:rPr>
-      </w:pPr>
-      <w:r>
-        <w:rPr>
-          <w:rFonts w:ascii="Arial" w:hAnsi="Arial" w:cs="Arial"/>
-          <w:lang w:val="en-US"/>
-        </w:rPr>
-        <w:t xml:space="preserve">&lt;&lt;disposalHearingSchedulesOfLoss.input3&gt;&gt; </w:t>
+          <w:lang w:val="en-US"/>
+        </w:rPr>
+      </w:pPr>
+      <w:r>
+        <w:rPr>
+          <w:rFonts w:ascii="Arial" w:hAnsi="Arial" w:cs="Arial"/>
+          <w:lang w:val="en-US"/>
+        </w:rPr>
+        <w:t xml:space="preserve">&lt;&lt;disposalHearingSchedulesOfLoss.input2&gt;&gt; </w:t>
       </w:r>
       <w:r>
         <w:rPr>
@@ -2339,7 +2833,23 @@
           <w:rFonts w:ascii="Arial" w:eastAsia="Arial" w:hAnsi="Arial" w:cs="Arial"/>
           <w:bCs/>
         </w:rPr>
-        <w:t>{dateFormat(</w:t>
+        <w:t>{</w:t>
+      </w:r>
+      <w:proofErr w:type="spellStart"/>
+      <w:r>
+        <w:rPr>
+          <w:rFonts w:ascii="Arial" w:eastAsia="Arial" w:hAnsi="Arial" w:cs="Arial"/>
+          <w:bCs/>
+        </w:rPr>
+        <w:t>dateFormat</w:t>
+      </w:r>
+      <w:proofErr w:type="spellEnd"/>
+      <w:r>
+        <w:rPr>
+          <w:rFonts w:ascii="Arial" w:eastAsia="Arial" w:hAnsi="Arial" w:cs="Arial"/>
+          <w:bCs/>
+        </w:rPr>
+        <w:t>(</w:t>
       </w:r>
       <w:r>
         <w:rPr>
@@ -2353,14 +2863,46 @@
           <w:rFonts w:ascii="Arial" w:hAnsi="Arial" w:cs="Arial"/>
           <w:lang w:val="en-US"/>
         </w:rPr>
-        <w:t>.date3</w:t>
-      </w:r>
-      <w:r>
-        <w:rPr>
-          <w:rFonts w:ascii="Arial" w:eastAsia="Arial" w:hAnsi="Arial" w:cs="Arial"/>
-          <w:bCs/>
-        </w:rPr>
-        <w:t>, ‘dd MMMM yyyy’, ‘yyyy-MM-dd’</w:t>
+        <w:t>.date2</w:t>
+      </w:r>
+      <w:r>
+        <w:rPr>
+          <w:rFonts w:ascii="Arial" w:eastAsia="Arial" w:hAnsi="Arial" w:cs="Arial"/>
+          <w:bCs/>
+        </w:rPr>
+        <w:t xml:space="preserve">, ‘dd MMMM </w:t>
+      </w:r>
+      <w:proofErr w:type="spellStart"/>
+      <w:r>
+        <w:rPr>
+          <w:rFonts w:ascii="Arial" w:eastAsia="Arial" w:hAnsi="Arial" w:cs="Arial"/>
+          <w:bCs/>
+        </w:rPr>
+        <w:t>yyyy</w:t>
+      </w:r>
+      <w:proofErr w:type="spellEnd"/>
+      <w:r>
+        <w:rPr>
+          <w:rFonts w:ascii="Arial" w:eastAsia="Arial" w:hAnsi="Arial" w:cs="Arial"/>
+          <w:bCs/>
+        </w:rPr>
+        <w:t>’, ‘</w:t>
+      </w:r>
+      <w:proofErr w:type="spellStart"/>
+      <w:r>
+        <w:rPr>
+          <w:rFonts w:ascii="Arial" w:eastAsia="Arial" w:hAnsi="Arial" w:cs="Arial"/>
+          <w:bCs/>
+        </w:rPr>
+        <w:t>yyyy</w:t>
+      </w:r>
+      <w:proofErr w:type="spellEnd"/>
+      <w:r>
+        <w:rPr>
+          <w:rFonts w:ascii="Arial" w:eastAsia="Arial" w:hAnsi="Arial" w:cs="Arial"/>
+          <w:bCs/>
+        </w:rPr>
+        <w:t>-MM-dd’</w:t>
       </w:r>
       <w:r>
         <w:rPr>
@@ -2409,14 +2951,7 @@
           <w:rFonts w:ascii="Arial" w:hAnsi="Arial" w:cs="Arial"/>
           <w:lang w:val="en-US"/>
         </w:rPr>
-        <w:t>&lt;&lt;disposalHearingSchedulesOfLoss.input4&gt;&gt;</w:t>
-      </w:r>
-      <w:r>
-        <w:rPr>
-          <w:rFonts w:ascii="Arial" w:hAnsi="Arial" w:cs="Arial"/>
-          <w:lang w:val="en-US"/>
-        </w:rPr>
-        <w:t xml:space="preserve"> </w:t>
+        <w:t xml:space="preserve">&lt;&lt;disposalHearingSchedulesOfLoss.input3&gt;&gt; </w:t>
       </w:r>
       <w:r>
         <w:rPr>
@@ -2432,7 +2967,23 @@
           <w:rFonts w:ascii="Arial" w:eastAsia="Arial" w:hAnsi="Arial" w:cs="Arial"/>
           <w:bCs/>
         </w:rPr>
-        <w:t>{dateFormat(</w:t>
+        <w:t>{</w:t>
+      </w:r>
+      <w:proofErr w:type="spellStart"/>
+      <w:r>
+        <w:rPr>
+          <w:rFonts w:ascii="Arial" w:eastAsia="Arial" w:hAnsi="Arial" w:cs="Arial"/>
+          <w:bCs/>
+        </w:rPr>
+        <w:t>dateFormat</w:t>
+      </w:r>
+      <w:proofErr w:type="spellEnd"/>
+      <w:r>
+        <w:rPr>
+          <w:rFonts w:ascii="Arial" w:eastAsia="Arial" w:hAnsi="Arial" w:cs="Arial"/>
+          <w:bCs/>
+        </w:rPr>
+        <w:t>(</w:t>
       </w:r>
       <w:r>
         <w:rPr>
@@ -2446,14 +2997,46 @@
           <w:rFonts w:ascii="Arial" w:hAnsi="Arial" w:cs="Arial"/>
           <w:lang w:val="en-US"/>
         </w:rPr>
-        <w:t>.date4</w:t>
-      </w:r>
-      <w:r>
-        <w:rPr>
-          <w:rFonts w:ascii="Arial" w:eastAsia="Arial" w:hAnsi="Arial" w:cs="Arial"/>
-          <w:bCs/>
-        </w:rPr>
-        <w:t>, ‘dd MMMM yyyy’, ‘yyyy-MM-dd’</w:t>
+        <w:t>.date3</w:t>
+      </w:r>
+      <w:r>
+        <w:rPr>
+          <w:rFonts w:ascii="Arial" w:eastAsia="Arial" w:hAnsi="Arial" w:cs="Arial"/>
+          <w:bCs/>
+        </w:rPr>
+        <w:t xml:space="preserve">, ‘dd MMMM </w:t>
+      </w:r>
+      <w:proofErr w:type="spellStart"/>
+      <w:r>
+        <w:rPr>
+          <w:rFonts w:ascii="Arial" w:eastAsia="Arial" w:hAnsi="Arial" w:cs="Arial"/>
+          <w:bCs/>
+        </w:rPr>
+        <w:t>yyyy</w:t>
+      </w:r>
+      <w:proofErr w:type="spellEnd"/>
+      <w:r>
+        <w:rPr>
+          <w:rFonts w:ascii="Arial" w:eastAsia="Arial" w:hAnsi="Arial" w:cs="Arial"/>
+          <w:bCs/>
+        </w:rPr>
+        <w:t>’, ‘</w:t>
+      </w:r>
+      <w:proofErr w:type="spellStart"/>
+      <w:r>
+        <w:rPr>
+          <w:rFonts w:ascii="Arial" w:eastAsia="Arial" w:hAnsi="Arial" w:cs="Arial"/>
+          <w:bCs/>
+        </w:rPr>
+        <w:t>yyyy</w:t>
+      </w:r>
+      <w:proofErr w:type="spellEnd"/>
+      <w:r>
+        <w:rPr>
+          <w:rFonts w:ascii="Arial" w:eastAsia="Arial" w:hAnsi="Arial" w:cs="Arial"/>
+          <w:bCs/>
+        </w:rPr>
+        <w:t>-MM-dd’</w:t>
       </w:r>
       <w:r>
         <w:rPr>
@@ -2500,60 +3083,131 @@
       <w:r>
         <w:rPr>
           <w:rFonts w:ascii="Arial" w:hAnsi="Arial" w:cs="Arial"/>
-        </w:rPr>
-        <w:t>If there is a claim for future pecuniary loss and the parties have not already set out their case on periodical payments, they must do so in the respective schedule and counter-schedule.</w:t>
-      </w:r>
-    </w:p>
-    <w:p>
-      <w:pPr>
-        <w:rPr>
-          <w:rFonts w:ascii="Arial" w:hAnsi="Arial" w:cs="Arial"/>
-          <w:bCs/>
-        </w:rPr>
-      </w:pPr>
-      <w:r>
-        <w:rPr>
-          <w:rFonts w:ascii="Arial" w:hAnsi="Arial" w:cs="Arial"/>
-          <w:bCs/>
-        </w:rPr>
-        <w:t>&lt;&lt;es_&gt;&gt;</w:t>
-      </w:r>
-    </w:p>
-    <w:p>
-      <w:pPr>
-        <w:rPr>
-          <w:rFonts w:ascii="Arial" w:hAnsi="Arial" w:cs="Arial"/>
-          <w:bCs/>
-        </w:rPr>
-      </w:pPr>
-      <w:r>
-        <w:rPr>
-          <w:rFonts w:ascii="Arial" w:hAnsi="Arial" w:cs="Arial"/>
-          <w:bCs/>
-        </w:rPr>
-        <w:t>&lt;&lt;cs_{</w:t>
-      </w:r>
-      <w:r>
-        <w:rPr>
-          <w:rFonts w:ascii="Arial" w:hAnsi="Arial" w:cs="Arial"/>
-          <w:lang w:val="en-US"/>
-        </w:rPr>
-        <w:t>disposalHearingFinalDisposalHearingToggle=true}&gt;&gt;</w:t>
-      </w:r>
-    </w:p>
-    <w:p>
-      <w:pPr>
+          <w:lang w:val="en-US"/>
+        </w:rPr>
+        <w:t>&lt;&lt;disposalHearingSchedulesOfLoss.input4&gt;&gt;</w:t>
+      </w:r>
+      <w:r>
+        <w:rPr>
+          <w:rFonts w:ascii="Arial" w:hAnsi="Arial" w:cs="Arial"/>
+          <w:lang w:val="en-US"/>
+        </w:rPr>
+        <w:t xml:space="preserve"> </w:t>
+      </w:r>
+      <w:r>
         <w:rPr>
           <w:rFonts w:ascii="Arial" w:hAnsi="Arial" w:cs="Arial"/>
           <w:b/>
-        </w:rPr>
-      </w:pPr>
+          <w:bCs/>
+          <w:lang w:val="en-US"/>
+        </w:rPr>
+        <w:t>&lt;&lt;</w:t>
+      </w:r>
+      <w:r>
+        <w:rPr>
+          <w:rFonts w:ascii="Arial" w:eastAsia="Arial" w:hAnsi="Arial" w:cs="Arial"/>
+          <w:bCs/>
+        </w:rPr>
+        <w:t>{</w:t>
+      </w:r>
+      <w:proofErr w:type="spellStart"/>
+      <w:r>
+        <w:rPr>
+          <w:rFonts w:ascii="Arial" w:eastAsia="Arial" w:hAnsi="Arial" w:cs="Arial"/>
+          <w:bCs/>
+        </w:rPr>
+        <w:t>dateFormat</w:t>
+      </w:r>
+      <w:proofErr w:type="spellEnd"/>
+      <w:r>
+        <w:rPr>
+          <w:rFonts w:ascii="Arial" w:eastAsia="Arial" w:hAnsi="Arial" w:cs="Arial"/>
+          <w:bCs/>
+        </w:rPr>
+        <w:t>(</w:t>
+      </w:r>
+      <w:r>
+        <w:rPr>
+          <w:rFonts w:ascii="Arial" w:hAnsi="Arial" w:cs="Arial"/>
+          <w:lang w:val="en-US"/>
+        </w:rPr>
+        <w:t>disposalHearingSchedulesOfLoss</w:t>
+      </w:r>
+      <w:r>
+        <w:rPr>
+          <w:rFonts w:ascii="Arial" w:hAnsi="Arial" w:cs="Arial"/>
+          <w:lang w:val="en-US"/>
+        </w:rPr>
+        <w:t>.date4</w:t>
+      </w:r>
+      <w:r>
+        <w:rPr>
+          <w:rFonts w:ascii="Arial" w:eastAsia="Arial" w:hAnsi="Arial" w:cs="Arial"/>
+          <w:bCs/>
+        </w:rPr>
+        <w:t xml:space="preserve">, ‘dd MMMM </w:t>
+      </w:r>
+      <w:proofErr w:type="spellStart"/>
+      <w:r>
+        <w:rPr>
+          <w:rFonts w:ascii="Arial" w:eastAsia="Arial" w:hAnsi="Arial" w:cs="Arial"/>
+          <w:bCs/>
+        </w:rPr>
+        <w:t>yyyy</w:t>
+      </w:r>
+      <w:proofErr w:type="spellEnd"/>
+      <w:r>
+        <w:rPr>
+          <w:rFonts w:ascii="Arial" w:eastAsia="Arial" w:hAnsi="Arial" w:cs="Arial"/>
+          <w:bCs/>
+        </w:rPr>
+        <w:t>’, ‘</w:t>
+      </w:r>
+      <w:proofErr w:type="spellStart"/>
+      <w:r>
+        <w:rPr>
+          <w:rFonts w:ascii="Arial" w:eastAsia="Arial" w:hAnsi="Arial" w:cs="Arial"/>
+          <w:bCs/>
+        </w:rPr>
+        <w:t>yyyy</w:t>
+      </w:r>
+      <w:proofErr w:type="spellEnd"/>
+      <w:r>
+        <w:rPr>
+          <w:rFonts w:ascii="Arial" w:eastAsia="Arial" w:hAnsi="Arial" w:cs="Arial"/>
+          <w:bCs/>
+        </w:rPr>
+        <w:t>-MM-dd’</w:t>
+      </w:r>
+      <w:r>
+        <w:rPr>
+          <w:rFonts w:ascii="Arial" w:eastAsia="Arial" w:hAnsi="Arial" w:cs="Arial"/>
+          <w:bCs/>
+        </w:rPr>
+        <w:t>)</w:t>
+      </w:r>
+      <w:r>
+        <w:rPr>
+          <w:rFonts w:ascii="Arial" w:eastAsia="Arial" w:hAnsi="Arial" w:cs="Arial"/>
+          <w:bCs/>
+        </w:rPr>
+        <w:t>}</w:t>
+      </w:r>
       <w:r>
         <w:rPr>
           <w:rFonts w:ascii="Arial" w:hAnsi="Arial" w:cs="Arial"/>
           <w:b/>
-        </w:rPr>
-        <w:t xml:space="preserve">Final disposal hearing </w:t>
+          <w:bCs/>
+          <w:lang w:val="en-US"/>
+        </w:rPr>
+        <w:t>&gt;&gt;</w:t>
+      </w:r>
+      <w:r>
+        <w:rPr>
+          <w:rFonts w:ascii="Arial" w:hAnsi="Arial" w:cs="Arial"/>
+          <w:lang w:val="en-US"/>
+        </w:rPr>
+        <w:t>.</w:t>
       </w:r>
     </w:p>
     <w:p>
@@ -2571,14 +3225,102 @@
         <w:rPr>
           <w:rFonts w:ascii="Arial" w:hAnsi="Arial" w:cs="Arial"/>
         </w:rPr>
+        <w:t>If there is a claim for future pecuniary loss and the parties have not already set out their case on periodical payments, they must do so in the respective schedule and counter-schedule.</w:t>
+      </w:r>
+    </w:p>
+    <w:p>
+      <w:pPr>
+        <w:rPr>
+          <w:rFonts w:ascii="Arial" w:hAnsi="Arial" w:cs="Arial"/>
+          <w:bCs/>
+        </w:rPr>
+      </w:pPr>
+      <w:r>
+        <w:rPr>
+          <w:rFonts w:ascii="Arial" w:hAnsi="Arial" w:cs="Arial"/>
+          <w:bCs/>
+        </w:rPr>
+        <w:t>&lt;&lt;es_&gt;&gt;</w:t>
+      </w:r>
+    </w:p>
+    <w:p>
+      <w:pPr>
+        <w:rPr>
+          <w:rFonts w:ascii="Arial" w:hAnsi="Arial" w:cs="Arial"/>
+          <w:bCs/>
+        </w:rPr>
+      </w:pPr>
+      <w:r>
+        <w:rPr>
+          <w:rFonts w:ascii="Arial" w:hAnsi="Arial" w:cs="Arial"/>
+          <w:bCs/>
+        </w:rPr>
+        <w:t>&lt;&lt;cs_{</w:t>
+      </w:r>
+      <w:proofErr w:type="spellStart"/>
+      <w:r>
+        <w:rPr>
+          <w:rFonts w:ascii="Arial" w:hAnsi="Arial" w:cs="Arial"/>
+          <w:lang w:val="en-US"/>
+        </w:rPr>
+        <w:t>disposalHearingFinalDisposalHearingToggle</w:t>
+      </w:r>
+      <w:proofErr w:type="spellEnd"/>
+      <w:r>
+        <w:rPr>
+          <w:rFonts w:ascii="Arial" w:hAnsi="Arial" w:cs="Arial"/>
+          <w:lang w:val="en-US"/>
+        </w:rPr>
+        <w:t>=true}&gt;&gt;</w:t>
+      </w:r>
+    </w:p>
+    <w:p>
+      <w:pPr>
+        <w:rPr>
+          <w:rFonts w:ascii="Arial" w:hAnsi="Arial" w:cs="Arial"/>
+          <w:b/>
+        </w:rPr>
+      </w:pPr>
+      <w:r>
+        <w:rPr>
+          <w:rFonts w:ascii="Arial" w:hAnsi="Arial" w:cs="Arial"/>
+          <w:b/>
+        </w:rPr>
+        <w:t xml:space="preserve">Final disposal hearing </w:t>
+      </w:r>
+    </w:p>
+    <w:p>
+      <w:pPr>
+        <w:pStyle w:val="ListParagraph"/>
+        <w:numPr>
+          <w:ilvl w:val="0"/>
+          <w:numId w:val="1"/>
+        </w:numPr>
+        <w:rPr>
+          <w:rFonts w:ascii="Arial" w:hAnsi="Arial" w:cs="Arial"/>
+        </w:rPr>
+      </w:pPr>
+      <w:r>
+        <w:rPr>
+          <w:rFonts w:ascii="Arial" w:hAnsi="Arial" w:cs="Arial"/>
+        </w:rPr>
         <w:t>&lt;&lt;</w:t>
       </w:r>
-      <w:r>
-        <w:rPr>
-          <w:rFonts w:ascii="Arial" w:hAnsi="Arial" w:cs="Arial"/>
-          <w:lang w:val="en-US"/>
-        </w:rPr>
-        <w:t>disposalHearingFinalDisposalHearing.input&gt;&gt;</w:t>
+      <w:proofErr w:type="spellStart"/>
+      <w:r>
+        <w:rPr>
+          <w:rFonts w:ascii="Arial" w:hAnsi="Arial" w:cs="Arial"/>
+          <w:lang w:val="en-US"/>
+        </w:rPr>
+        <w:t>disposalHearingFinalDisposalHearing.input</w:t>
+      </w:r>
+      <w:proofErr w:type="spellEnd"/>
+      <w:r>
+        <w:rPr>
+          <w:rFonts w:ascii="Arial" w:hAnsi="Arial" w:cs="Arial"/>
+          <w:lang w:val="en-US"/>
+        </w:rPr>
+        <w:t>&gt;&gt;</w:t>
       </w:r>
       <w:r>
         <w:rPr>
@@ -2599,8 +3341,25 @@
           <w:rFonts w:ascii="Arial" w:eastAsia="Arial" w:hAnsi="Arial" w:cs="Arial"/>
           <w:bCs/>
         </w:rPr>
-        <w:t>{dateFormat(</w:t>
-      </w:r>
+        <w:t>{</w:t>
+      </w:r>
+      <w:proofErr w:type="spellStart"/>
+      <w:r>
+        <w:rPr>
+          <w:rFonts w:ascii="Arial" w:eastAsia="Arial" w:hAnsi="Arial" w:cs="Arial"/>
+          <w:bCs/>
+        </w:rPr>
+        <w:t>dateFormat</w:t>
+      </w:r>
+      <w:proofErr w:type="spellEnd"/>
+      <w:r>
+        <w:rPr>
+          <w:rFonts w:ascii="Arial" w:eastAsia="Arial" w:hAnsi="Arial" w:cs="Arial"/>
+          <w:bCs/>
+        </w:rPr>
+        <w:t>(</w:t>
+      </w:r>
+      <w:proofErr w:type="spellStart"/>
       <w:r>
         <w:rPr>
           <w:rFonts w:ascii="Arial" w:hAnsi="Arial" w:cs="Arial"/>
@@ -2615,12 +3374,45 @@
         </w:rPr>
         <w:t>.date</w:t>
       </w:r>
-      <w:r>
-        <w:rPr>
-          <w:rFonts w:ascii="Arial" w:eastAsia="Arial" w:hAnsi="Arial" w:cs="Arial"/>
-          <w:bCs/>
-        </w:rPr>
-        <w:t>, ‘dd MMMM yyyy’, ‘yyyy-MM-dd’</w:t>
+      <w:proofErr w:type="spellEnd"/>
+      <w:r>
+        <w:rPr>
+          <w:rFonts w:ascii="Arial" w:eastAsia="Arial" w:hAnsi="Arial" w:cs="Arial"/>
+          <w:bCs/>
+        </w:rPr>
+        <w:t xml:space="preserve">, ‘dd MMMM </w:t>
+      </w:r>
+      <w:proofErr w:type="spellStart"/>
+      <w:r>
+        <w:rPr>
+          <w:rFonts w:ascii="Arial" w:eastAsia="Arial" w:hAnsi="Arial" w:cs="Arial"/>
+          <w:bCs/>
+        </w:rPr>
+        <w:t>yyyy</w:t>
+      </w:r>
+      <w:proofErr w:type="spellEnd"/>
+      <w:r>
+        <w:rPr>
+          <w:rFonts w:ascii="Arial" w:eastAsia="Arial" w:hAnsi="Arial" w:cs="Arial"/>
+          <w:bCs/>
+        </w:rPr>
+        <w:t>’, ‘</w:t>
+      </w:r>
+      <w:proofErr w:type="spellStart"/>
+      <w:r>
+        <w:rPr>
+          <w:rFonts w:ascii="Arial" w:eastAsia="Arial" w:hAnsi="Arial" w:cs="Arial"/>
+          <w:bCs/>
+        </w:rPr>
+        <w:t>yyyy</w:t>
+      </w:r>
+      <w:proofErr w:type="spellEnd"/>
+      <w:r>
+        <w:rPr>
+          <w:rFonts w:ascii="Arial" w:eastAsia="Arial" w:hAnsi="Arial" w:cs="Arial"/>
+          <w:bCs/>
+        </w:rPr>
+        <w:t>-MM-dd’</w:t>
       </w:r>
       <w:r>
         <w:rPr>
@@ -2658,6 +3450,7 @@
         </w:rPr>
         <w:t>&lt;&lt;</w:t>
       </w:r>
+      <w:proofErr w:type="spellStart"/>
       <w:r>
         <w:rPr>
           <w:rFonts w:ascii="Arial" w:hAnsi="Arial" w:cs="Arial"/>
@@ -2676,6 +3469,7 @@
         </w:rPr>
         <w:t>ime</w:t>
       </w:r>
+      <w:proofErr w:type="spellEnd"/>
       <w:r>
         <w:rPr>
           <w:rFonts w:ascii="Arial" w:hAnsi="Arial" w:cs="Arial"/>
@@ -2720,12 +3514,21 @@
         </w:rPr>
         <w:t>&lt;&lt;cs_{</w:t>
       </w:r>
-      <w:r>
-        <w:rPr>
-          <w:rFonts w:ascii="Arial" w:hAnsi="Arial" w:cs="Arial"/>
-          <w:lang w:val="en-US"/>
-        </w:rPr>
-        <w:t>disposalHearingMethodToggle=true</w:t>
+      <w:proofErr w:type="spellStart"/>
+      <w:r>
+        <w:rPr>
+          <w:rFonts w:ascii="Arial" w:hAnsi="Arial" w:cs="Arial"/>
+          <w:lang w:val="en-US"/>
+        </w:rPr>
+        <w:t>disposalHearingMethodToggle</w:t>
+      </w:r>
+      <w:proofErr w:type="spellEnd"/>
+      <w:r>
+        <w:rPr>
+          <w:rFonts w:ascii="Arial" w:hAnsi="Arial" w:cs="Arial"/>
+          <w:lang w:val="en-US"/>
+        </w:rPr>
+        <w:t>=true</w:t>
       </w:r>
       <w:r>
         <w:rPr>
@@ -2750,7 +3553,39 @@
           <w:rFonts w:ascii="Arial" w:hAnsi="Arial" w:cs="Arial"/>
           <w:lang w:val="en-US"/>
         </w:rPr>
-        <w:t>&lt;&lt;cs_{disposalHearingMethod=’disposalHearingMethodInPerson’}&gt;&gt;</w:t>
+        <w:t>&lt;&lt;cs_{</w:t>
+      </w:r>
+      <w:proofErr w:type="spellStart"/>
+      <w:r>
+        <w:rPr>
+          <w:rFonts w:ascii="Arial" w:hAnsi="Arial" w:cs="Arial"/>
+          <w:lang w:val="en-US"/>
+        </w:rPr>
+        <w:t>disposalHearingMethod</w:t>
+      </w:r>
+      <w:proofErr w:type="spellEnd"/>
+      <w:r>
+        <w:rPr>
+          <w:rFonts w:ascii="Arial" w:hAnsi="Arial" w:cs="Arial"/>
+          <w:lang w:val="en-US"/>
+        </w:rPr>
+        <w:t>=’</w:t>
+      </w:r>
+      <w:proofErr w:type="spellStart"/>
+      <w:r>
+        <w:rPr>
+          <w:rFonts w:ascii="Arial" w:hAnsi="Arial" w:cs="Arial"/>
+          <w:lang w:val="en-US"/>
+        </w:rPr>
+        <w:t>disposalHearingMethodInPerson</w:t>
+      </w:r>
+      <w:proofErr w:type="spellEnd"/>
+      <w:r>
+        <w:rPr>
+          <w:rFonts w:ascii="Arial" w:hAnsi="Arial" w:cs="Arial"/>
+          <w:lang w:val="en-US"/>
+        </w:rPr>
+        <w:t>’}&gt;&gt;</w:t>
       </w:r>
     </w:p>
     <w:p>
@@ -2784,6 +3619,7 @@
         </w:rPr>
         <w:t>&lt;&lt;</w:t>
       </w:r>
+      <w:proofErr w:type="spellStart"/>
       <w:r>
         <w:rPr>
           <w:rFonts w:ascii="Arial" w:hAnsi="Arial" w:cs="Arial"/>
@@ -2798,6 +3634,7 @@
         </w:rPr>
         <w:t>MethodInPerson.value.label</w:t>
       </w:r>
+      <w:proofErr w:type="spellEnd"/>
       <w:r>
         <w:rPr>
           <w:rFonts w:ascii="Arial" w:eastAsia="Times New Roman" w:hAnsi="Arial" w:cs="Arial"/>
@@ -2870,313 +3707,6 @@
           <w:lang w:val="en-US"/>
         </w:rPr>
         <w:t>&lt;&lt;cs_{disposalHearingMethod=’disposalHearingMethodTelephoneHearing’}&gt;&gt;</w:t>
-      </w:r>
-    </w:p>
-    <w:p>
-      <w:pPr>
-        <w:pStyle w:val="ListParagraph"/>
-        <w:numPr>
-          <w:ilvl w:val="0"/>
-          <w:numId w:val="7"/>
-        </w:numPr>
-        <w:spacing w:after="0" w:line="240" w:lineRule="auto"/>
-        <w:rPr>
-          <w:rFonts w:ascii="Arial" w:eastAsia="Times New Roman" w:hAnsi="Arial" w:cs="Arial"/>
-          <w:sz w:val="24"/>
-          <w:szCs w:val="24"/>
-          <w:lang w:eastAsia="en-GB"/>
-        </w:rPr>
-      </w:pPr>
-      <w:r>
-        <w:rPr>
-          <w:rFonts w:ascii="Arial" w:eastAsia="Times New Roman" w:hAnsi="Arial" w:cs="Arial"/>
-          <w:lang w:eastAsia="en-GB"/>
-        </w:rPr>
-        <w:t xml:space="preserve">This hearing will </w:t>
-      </w:r>
-      <w:r>
-        <w:rPr>
-          <w:rFonts w:ascii="Arial" w:eastAsia="Times New Roman" w:hAnsi="Arial" w:cs="Arial"/>
-          <w:lang w:eastAsia="en-GB"/>
-        </w:rPr>
-        <w:t xml:space="preserve">be attended by </w:t>
-      </w:r>
-      <w:r>
-        <w:rPr>
-          <w:rFonts w:ascii="Arial" w:eastAsia="Times New Roman" w:hAnsi="Arial" w:cs="Arial"/>
-          <w:b/>
-          <w:bCs/>
-          <w:lang w:eastAsia="en-GB"/>
-        </w:rPr>
-        <w:t>telephone</w:t>
-      </w:r>
-      <w:r>
-        <w:rPr>
-          <w:rFonts w:ascii="Arial" w:eastAsia="Times New Roman" w:hAnsi="Arial" w:cs="Arial"/>
-          <w:lang w:eastAsia="en-GB"/>
-        </w:rPr>
-        <w:t xml:space="preserve"> wi</w:t>
-      </w:r>
-      <w:r>
-        <w:rPr>
-          <w:rFonts w:ascii="Arial" w:eastAsia="Times New Roman" w:hAnsi="Arial" w:cs="Arial"/>
-          <w:lang w:eastAsia="en-GB"/>
-        </w:rPr>
-        <w:t xml:space="preserve">th the </w:t>
-      </w:r>
-      <w:r>
-        <w:rPr>
-          <w:rFonts w:ascii="Arial" w:eastAsia="Times New Roman" w:hAnsi="Arial" w:cs="Arial"/>
-          <w:b/>
-          <w:bCs/>
-          <w:lang w:eastAsia="en-GB"/>
-        </w:rPr>
-        <w:t>&lt;&lt;</w:t>
-      </w:r>
-      <w:r>
-        <w:rPr>
-          <w:rFonts w:ascii="Arial" w:hAnsi="Arial" w:cs="Arial"/>
-          <w:lang w:val="en-US"/>
-        </w:rPr>
-        <w:t>disposalHearing</w:t>
-      </w:r>
-      <w:r>
-        <w:rPr>
-          <w:rFonts w:ascii="Arial" w:eastAsia="Times New Roman" w:hAnsi="Arial" w:cs="Arial"/>
-          <w:lang w:eastAsia="en-GB"/>
-        </w:rPr>
-        <w:t>MethodTelephoneHearing</w:t>
-      </w:r>
-      <w:r>
-        <w:rPr>
-          <w:rFonts w:ascii="Arial" w:eastAsia="Times New Roman" w:hAnsi="Arial" w:cs="Arial"/>
-          <w:b/>
-          <w:bCs/>
-          <w:lang w:eastAsia="en-GB"/>
-        </w:rPr>
-        <w:t>&gt;&gt;</w:t>
-      </w:r>
-      <w:r>
-        <w:rPr>
-          <w:rFonts w:ascii="Arial" w:eastAsia="Times New Roman" w:hAnsi="Arial" w:cs="Arial"/>
-          <w:lang w:eastAsia="en-GB"/>
-        </w:rPr>
-        <w:t xml:space="preserve"> to arrange.</w:t>
-      </w:r>
-    </w:p>
-    <w:p>
-      <w:pPr>
-        <w:spacing w:after="0" w:line="240" w:lineRule="auto"/>
-        <w:rPr>
-          <w:rFonts w:ascii="Arial" w:eastAsia="Times New Roman" w:hAnsi="Arial" w:cs="Arial"/>
-          <w:lang w:eastAsia="en-GB"/>
-        </w:rPr>
-      </w:pPr>
-      <w:r>
-        <w:rPr>
-          <w:rFonts w:ascii="Arial" w:eastAsia="Times New Roman" w:hAnsi="Arial" w:cs="Arial"/>
-          <w:lang w:eastAsia="en-GB"/>
-        </w:rPr>
-        <w:t>&lt;&lt;es_&gt;&gt;</w:t>
-      </w:r>
-    </w:p>
-    <w:p>
-      <w:pPr>
-        <w:spacing w:after="0" w:line="240" w:lineRule="auto"/>
-        <w:rPr>
-          <w:rFonts w:ascii="Arial" w:eastAsia="Times New Roman" w:hAnsi="Arial" w:cs="Arial"/>
-          <w:sz w:val="24"/>
-          <w:szCs w:val="24"/>
-          <w:lang w:eastAsia="en-GB"/>
-        </w:rPr>
-      </w:pPr>
-      <w:r>
-        <w:rPr>
-          <w:rFonts w:ascii="Arial" w:hAnsi="Arial" w:cs="Arial"/>
-          <w:lang w:val="en-US"/>
-        </w:rPr>
-        <w:t>&lt;&lt;cs_{disposalHearingMethod=’disposalHearingMethodVideoConferenceHearing’}&gt;&gt;</w:t>
-      </w:r>
-    </w:p>
-    <w:p>
-      <w:pPr>
-        <w:pStyle w:val="ListParagraph"/>
-        <w:numPr>
-          <w:ilvl w:val="0"/>
-          <w:numId w:val="6"/>
-        </w:numPr>
-        <w:spacing w:after="0" w:line="240" w:lineRule="auto"/>
-        <w:rPr>
-          <w:rFonts w:ascii="Arial" w:eastAsia="Times New Roman" w:hAnsi="Arial" w:cs="Arial"/>
-          <w:sz w:val="24"/>
-          <w:szCs w:val="24"/>
-          <w:lang w:eastAsia="en-GB"/>
-        </w:rPr>
-      </w:pPr>
-      <w:r>
-        <w:rPr>
-          <w:rFonts w:ascii="Arial" w:eastAsia="Times New Roman" w:hAnsi="Arial" w:cs="Arial"/>
-          <w:lang w:eastAsia="en-GB"/>
-        </w:rPr>
-        <w:t xml:space="preserve">This hearing will </w:t>
-      </w:r>
-      <w:r>
-        <w:rPr>
-          <w:rFonts w:ascii="Arial" w:eastAsia="Times New Roman" w:hAnsi="Arial" w:cs="Arial"/>
-          <w:lang w:eastAsia="en-GB"/>
-        </w:rPr>
-        <w:t xml:space="preserve">be attended by </w:t>
-      </w:r>
-      <w:r>
-        <w:rPr>
-          <w:rFonts w:ascii="Arial" w:eastAsia="Times New Roman" w:hAnsi="Arial" w:cs="Arial"/>
-          <w:b/>
-          <w:bCs/>
-          <w:lang w:eastAsia="en-GB"/>
-        </w:rPr>
-        <w:t>video conference</w:t>
-      </w:r>
-      <w:r>
-        <w:rPr>
-          <w:rFonts w:ascii="Arial" w:eastAsia="Times New Roman" w:hAnsi="Arial" w:cs="Arial"/>
-          <w:lang w:eastAsia="en-GB"/>
-        </w:rPr>
-        <w:t xml:space="preserve"> wi</w:t>
-      </w:r>
-      <w:r>
-        <w:rPr>
-          <w:rFonts w:ascii="Arial" w:eastAsia="Times New Roman" w:hAnsi="Arial" w:cs="Arial"/>
-          <w:lang w:eastAsia="en-GB"/>
-        </w:rPr>
-        <w:t xml:space="preserve">th the </w:t>
-      </w:r>
-      <w:r>
-        <w:rPr>
-          <w:rFonts w:ascii="Arial" w:eastAsia="Times New Roman" w:hAnsi="Arial" w:cs="Arial"/>
-          <w:b/>
-          <w:bCs/>
-          <w:lang w:eastAsia="en-GB"/>
-        </w:rPr>
-        <w:t>&lt;&lt;</w:t>
-      </w:r>
-      <w:r>
-        <w:rPr>
-          <w:rFonts w:ascii="Arial" w:hAnsi="Arial" w:cs="Arial"/>
-          <w:lang w:val="en-US"/>
-        </w:rPr>
-        <w:t>disposalHearing</w:t>
-      </w:r>
-      <w:r>
-        <w:rPr>
-          <w:rFonts w:ascii="Arial" w:eastAsia="Times New Roman" w:hAnsi="Arial" w:cs="Arial"/>
-          <w:lang w:eastAsia="en-GB"/>
-        </w:rPr>
-        <w:t>MethodVideoConferenceHearing</w:t>
-      </w:r>
-      <w:r>
-        <w:rPr>
-          <w:rFonts w:ascii="Arial" w:eastAsia="Times New Roman" w:hAnsi="Arial" w:cs="Arial"/>
-          <w:b/>
-          <w:bCs/>
-          <w:lang w:eastAsia="en-GB"/>
-        </w:rPr>
-        <w:t>&gt;&gt;</w:t>
-      </w:r>
-      <w:r>
-        <w:rPr>
-          <w:rFonts w:ascii="Arial" w:eastAsia="Times New Roman" w:hAnsi="Arial" w:cs="Arial"/>
-          <w:lang w:eastAsia="en-GB"/>
-        </w:rPr>
-        <w:t xml:space="preserve"> to arrange.</w:t>
-      </w:r>
-    </w:p>
-    <w:p>
-      <w:pPr>
-        <w:spacing w:after="0" w:line="240" w:lineRule="auto"/>
-        <w:rPr>
-          <w:rFonts w:ascii="Arial" w:eastAsia="Times New Roman" w:hAnsi="Arial" w:cs="Arial"/>
-          <w:lang w:eastAsia="en-GB"/>
-        </w:rPr>
-      </w:pPr>
-      <w:r>
-        <w:rPr>
-          <w:rFonts w:ascii="Arial" w:eastAsia="Times New Roman" w:hAnsi="Arial" w:cs="Arial"/>
-          <w:lang w:eastAsia="en-GB"/>
-        </w:rPr>
-        <w:t>&lt;&lt;es_&gt;&gt;</w:t>
-      </w:r>
-    </w:p>
-    <w:p>
-      <w:pPr>
-        <w:rPr>
-          <w:rFonts w:ascii="Arial" w:hAnsi="Arial" w:cs="Arial"/>
-          <w:bCs/>
-        </w:rPr>
-      </w:pPr>
-      <w:r>
-        <w:rPr>
-          <w:rFonts w:ascii="Arial" w:hAnsi="Arial" w:cs="Arial"/>
-          <w:bCs/>
-        </w:rPr>
-        <w:t>&lt;&lt;es_&gt;&gt;</w:t>
-      </w:r>
-    </w:p>
-    <w:p>
-      <w:pPr>
-        <w:rPr>
-          <w:rFonts w:ascii="Arial" w:hAnsi="Arial" w:cs="Arial"/>
-          <w:lang w:val="en-US"/>
-        </w:rPr>
-      </w:pPr>
-      <w:r>
-        <w:rPr>
-          <w:rFonts w:ascii="Arial" w:hAnsi="Arial" w:cs="Arial"/>
-          <w:bCs/>
-        </w:rPr>
-        <w:t>&lt;&lt;cs_{</w:t>
-      </w:r>
-      <w:r>
-        <w:rPr>
-          <w:rFonts w:ascii="Arial" w:hAnsi="Arial" w:cs="Arial"/>
-          <w:lang w:val="en-US"/>
-        </w:rPr>
-        <w:t>disposalHearingBundleToggle=true</w:t>
-      </w:r>
-      <w:r>
-        <w:rPr>
-          <w:rFonts w:ascii="Arial" w:hAnsi="Arial" w:cs="Arial"/>
-          <w:lang w:val="en-US"/>
-        </w:rPr>
-        <w:t>}&gt;&gt;</w:t>
-      </w:r>
-    </w:p>
-    <w:p>
-      <w:pPr>
-        <w:rPr>
-          <w:rFonts w:ascii="Arial" w:hAnsi="Arial" w:cs="Arial"/>
-          <w:bCs/>
-        </w:rPr>
-      </w:pPr>
-    </w:p>
-    <w:p>
-      <w:pPr>
-        <w:rPr>
-          <w:rFonts w:ascii="Arial" w:hAnsi="Arial" w:cs="Arial"/>
-        </w:rPr>
-      </w:pPr>
-      <w:r>
-        <w:rPr>
-          <w:rFonts w:ascii="Arial" w:hAnsi="Arial" w:cs="Arial"/>
-          <w:b/>
-        </w:rPr>
-        <w:t>Disposal hearing bundle</w:t>
-      </w:r>
-      <w:r>
-        <w:rPr>
-          <w:rFonts w:ascii="Arial" w:hAnsi="Arial" w:cs="Arial"/>
-          <w:b/>
-        </w:rPr>
-        <w:t xml:space="preserve"> </w:t>
       </w:r>
     </w:p>
     <w:p>
@@ -3186,113 +3716,125 @@
           <w:ilvl w:val="0"/>
           <w:numId w:val="1"/>
         </w:numPr>
-        <w:rPr>
-          <w:rFonts w:ascii="Arial" w:hAnsi="Arial" w:cs="Arial"/>
-        </w:rPr>
-      </w:pPr>
-      <w:r>
-        <w:rPr>
-          <w:rFonts w:ascii="Arial" w:hAnsi="Arial" w:cs="Arial"/>
+        <w:spacing w:after="0" w:line="240" w:lineRule="auto"/>
+        <w:rPr>
+          <w:rFonts w:ascii="Arial" w:eastAsia="Times New Roman" w:hAnsi="Arial" w:cs="Arial"/>
+          <w:sz w:val="24"/>
+          <w:szCs w:val="24"/>
+          <w:lang w:eastAsia="en-GB"/>
+        </w:rPr>
+      </w:pPr>
+      <w:r>
+        <w:rPr>
+          <w:rFonts w:ascii="Arial" w:eastAsia="Times New Roman" w:hAnsi="Arial" w:cs="Arial"/>
+          <w:lang w:eastAsia="en-GB"/>
+        </w:rPr>
+        <w:t xml:space="preserve">This hearing will </w:t>
+      </w:r>
+      <w:r>
+        <w:rPr>
+          <w:rFonts w:ascii="Arial" w:eastAsia="Times New Roman" w:hAnsi="Arial" w:cs="Arial"/>
+          <w:lang w:eastAsia="en-GB"/>
+        </w:rPr>
+        <w:t xml:space="preserve">be attended by </w:t>
+      </w:r>
+      <w:r>
+        <w:rPr>
+          <w:rFonts w:ascii="Arial" w:eastAsia="Times New Roman" w:hAnsi="Arial" w:cs="Arial"/>
+          <w:b/>
+          <w:bCs/>
+          <w:lang w:eastAsia="en-GB"/>
+        </w:rPr>
+        <w:t>telephone</w:t>
+      </w:r>
+      <w:r>
+        <w:rPr>
+          <w:rFonts w:ascii="Arial" w:eastAsia="Times New Roman" w:hAnsi="Arial" w:cs="Arial"/>
+          <w:lang w:eastAsia="en-GB"/>
+        </w:rPr>
+        <w:t xml:space="preserve"> wi</w:t>
+      </w:r>
+      <w:r>
+        <w:rPr>
+          <w:rFonts w:ascii="Arial" w:eastAsia="Times New Roman" w:hAnsi="Arial" w:cs="Arial"/>
+          <w:lang w:eastAsia="en-GB"/>
+        </w:rPr>
+        <w:t xml:space="preserve">th the </w:t>
+      </w:r>
+      <w:r>
+        <w:rPr>
+          <w:rFonts w:ascii="Arial" w:eastAsia="Times New Roman" w:hAnsi="Arial" w:cs="Arial"/>
+          <w:b/>
+          <w:bCs/>
+          <w:lang w:eastAsia="en-GB"/>
         </w:rPr>
         <w:t>&lt;&lt;</w:t>
       </w:r>
-      <w:r>
-        <w:rPr>
-          <w:rFonts w:ascii="Arial" w:hAnsi="Arial" w:cs="Arial"/>
-          <w:lang w:val="en-US"/>
-        </w:rPr>
-        <w:t>disposalHearingBundle.input</w:t>
-      </w:r>
-      <w:r>
-        <w:rPr>
-          <w:rFonts w:ascii="Arial" w:hAnsi="Arial" w:cs="Arial"/>
-        </w:rPr>
-        <w:t>&gt;&gt; &lt;&lt;</w:t>
-      </w:r>
-      <w:r>
-        <w:rPr>
-          <w:rFonts w:ascii="Arial" w:hAnsi="Arial" w:cs="Arial"/>
-          <w:lang w:val="en-US"/>
-        </w:rPr>
-        <w:t>disposalHearingBundleType</w:t>
-      </w:r>
-      <w:r>
-        <w:rPr>
-          <w:rFonts w:ascii="Arial" w:hAnsi="Arial" w:cs="Arial"/>
-          <w:lang w:val="en-US"/>
-        </w:rPr>
-        <w:t>Text</w:t>
-      </w:r>
-      <w:r>
-        <w:rPr>
-          <w:rFonts w:ascii="Arial" w:hAnsi="Arial" w:cs="Arial"/>
+      <w:proofErr w:type="spellStart"/>
+      <w:r>
+        <w:rPr>
+          <w:rFonts w:ascii="Arial" w:hAnsi="Arial" w:cs="Arial"/>
+          <w:lang w:val="en-US"/>
+        </w:rPr>
+        <w:t>disposalHearing</w:t>
+      </w:r>
+      <w:r>
+        <w:rPr>
+          <w:rFonts w:ascii="Arial" w:eastAsia="Times New Roman" w:hAnsi="Arial" w:cs="Arial"/>
+          <w:lang w:eastAsia="en-GB"/>
+        </w:rPr>
+        <w:t>MethodTelephoneHearing</w:t>
+      </w:r>
+      <w:proofErr w:type="spellEnd"/>
+      <w:r>
+        <w:rPr>
+          <w:rFonts w:ascii="Arial" w:eastAsia="Times New Roman" w:hAnsi="Arial" w:cs="Arial"/>
+          <w:b/>
+          <w:bCs/>
+          <w:lang w:eastAsia="en-GB"/>
         </w:rPr>
         <w:t>&gt;&gt;</w:t>
       </w:r>
       <w:r>
         <w:rPr>
-          <w:rFonts w:ascii="Arial" w:hAnsi="Arial" w:cs="Arial"/>
-        </w:rPr>
-        <w:t>.</w:t>
-      </w:r>
-    </w:p>
-    <w:p>
-      <w:pPr>
-        <w:rPr>
-          <w:rFonts w:ascii="Arial" w:hAnsi="Arial" w:cs="Arial"/>
-          <w:bCs/>
-        </w:rPr>
-      </w:pPr>
-      <w:r>
-        <w:rPr>
-          <w:rFonts w:ascii="Arial" w:hAnsi="Arial" w:cs="Arial"/>
-          <w:bCs/>
+          <w:rFonts w:ascii="Arial" w:eastAsia="Times New Roman" w:hAnsi="Arial" w:cs="Arial"/>
+          <w:lang w:eastAsia="en-GB"/>
+        </w:rPr>
+        <w:t xml:space="preserve"> to arrange.</w:t>
+      </w:r>
+    </w:p>
+    <w:p>
+      <w:pPr>
+        <w:spacing w:after="0" w:line="240" w:lineRule="auto"/>
+        <w:rPr>
+          <w:rFonts w:ascii="Arial" w:eastAsia="Times New Roman" w:hAnsi="Arial" w:cs="Arial"/>
+          <w:lang w:eastAsia="en-GB"/>
+        </w:rPr>
+      </w:pPr>
+      <w:r>
+        <w:rPr>
+          <w:rFonts w:ascii="Arial" w:eastAsia="Times New Roman" w:hAnsi="Arial" w:cs="Arial"/>
+          <w:lang w:eastAsia="en-GB"/>
         </w:rPr>
         <w:t>&lt;&lt;es_&gt;&gt;</w:t>
       </w:r>
     </w:p>
     <w:p>
       <w:pPr>
-        <w:rPr>
-          <w:rFonts w:ascii="Arial" w:hAnsi="Arial" w:cs="Arial"/>
-          <w:bCs/>
-        </w:rPr>
-      </w:pPr>
-      <w:r>
-        <w:rPr>
-          <w:rFonts w:ascii="Arial" w:hAnsi="Arial" w:cs="Arial"/>
-          <w:bCs/>
-        </w:rPr>
-        <w:t>&lt;&lt;cs_{</w:t>
-      </w:r>
-      <w:r>
-        <w:rPr>
-          <w:rFonts w:ascii="Arial" w:hAnsi="Arial" w:cs="Arial"/>
-          <w:lang w:val="en-US"/>
-        </w:rPr>
-        <w:t>disposalHearingClaimSettlingToggle=true</w:t>
-      </w:r>
-      <w:r>
-        <w:rPr>
-          <w:rFonts w:ascii="Arial" w:hAnsi="Arial" w:cs="Arial"/>
-          <w:lang w:val="en-US"/>
-        </w:rPr>
-        <w:t>}&gt;&gt;</w:t>
-      </w:r>
-    </w:p>
-    <w:p>
-      <w:pPr>
-        <w:rPr>
-          <w:rFonts w:ascii="Arial" w:hAnsi="Arial" w:cs="Arial"/>
-        </w:rPr>
-      </w:pPr>
-      <w:r>
-        <w:rPr>
-          <w:rFonts w:ascii="Arial" w:hAnsi="Arial" w:cs="Arial"/>
-          <w:b/>
-        </w:rPr>
-        <w:lastRenderedPageBreak/>
-        <w:t xml:space="preserve">Claim settling </w:t>
+        <w:spacing w:after="0" w:line="240" w:lineRule="auto"/>
+        <w:rPr>
+          <w:rFonts w:ascii="Arial" w:eastAsia="Times New Roman" w:hAnsi="Arial" w:cs="Arial"/>
+          <w:sz w:val="24"/>
+          <w:szCs w:val="24"/>
+          <w:lang w:eastAsia="en-GB"/>
+        </w:rPr>
+      </w:pPr>
+      <w:r>
+        <w:rPr>
+          <w:rFonts w:ascii="Arial" w:hAnsi="Arial" w:cs="Arial"/>
+          <w:lang w:val="en-US"/>
+        </w:rPr>
+        <w:t>&lt;&lt;cs_{disposalHearingMethod=’disposalHearingMethodVideoConferenceHearing’}&gt;&gt;</w:t>
       </w:r>
     </w:p>
     <w:p>
@@ -3302,28 +3844,105 @@
           <w:ilvl w:val="0"/>
           <w:numId w:val="1"/>
         </w:numPr>
-        <w:rPr>
-          <w:rFonts w:ascii="Arial" w:hAnsi="Arial" w:cs="Arial"/>
-        </w:rPr>
-      </w:pPr>
-      <w:r>
-        <w:rPr>
-          <w:rFonts w:ascii="Arial" w:hAnsi="Arial" w:cs="Arial"/>
-        </w:rPr>
-        <w:t>Each party must inform the court immediately if the case is settled, whether or not it is then possible to file upload a draft consent order to give effect to their agreement.</w:t>
-      </w:r>
-    </w:p>
-    <w:p>
-      <w:pPr>
-        <w:rPr>
-          <w:rFonts w:ascii="Arial" w:hAnsi="Arial" w:cs="Arial"/>
-          <w:bCs/>
-        </w:rPr>
-      </w:pPr>
-      <w:r>
-        <w:rPr>
-          <w:rFonts w:ascii="Arial" w:hAnsi="Arial" w:cs="Arial"/>
-          <w:bCs/>
+        <w:spacing w:after="0" w:line="240" w:lineRule="auto"/>
+        <w:rPr>
+          <w:rFonts w:ascii="Arial" w:eastAsia="Times New Roman" w:hAnsi="Arial" w:cs="Arial"/>
+          <w:sz w:val="24"/>
+          <w:szCs w:val="24"/>
+          <w:lang w:eastAsia="en-GB"/>
+        </w:rPr>
+      </w:pPr>
+      <w:r>
+        <w:rPr>
+          <w:rFonts w:ascii="Arial" w:eastAsia="Times New Roman" w:hAnsi="Arial" w:cs="Arial"/>
+          <w:lang w:eastAsia="en-GB"/>
+        </w:rPr>
+        <w:t xml:space="preserve">This hearing will </w:t>
+      </w:r>
+      <w:r>
+        <w:rPr>
+          <w:rFonts w:ascii="Arial" w:eastAsia="Times New Roman" w:hAnsi="Arial" w:cs="Arial"/>
+          <w:lang w:eastAsia="en-GB"/>
+        </w:rPr>
+        <w:t xml:space="preserve">be attended by </w:t>
+      </w:r>
+      <w:r>
+        <w:rPr>
+          <w:rFonts w:ascii="Arial" w:eastAsia="Times New Roman" w:hAnsi="Arial" w:cs="Arial"/>
+          <w:b/>
+          <w:bCs/>
+          <w:lang w:eastAsia="en-GB"/>
+        </w:rPr>
+        <w:t>video conference</w:t>
+      </w:r>
+      <w:r>
+        <w:rPr>
+          <w:rFonts w:ascii="Arial" w:eastAsia="Times New Roman" w:hAnsi="Arial" w:cs="Arial"/>
+          <w:lang w:eastAsia="en-GB"/>
+        </w:rPr>
+        <w:t xml:space="preserve"> wi</w:t>
+      </w:r>
+      <w:r>
+        <w:rPr>
+          <w:rFonts w:ascii="Arial" w:eastAsia="Times New Roman" w:hAnsi="Arial" w:cs="Arial"/>
+          <w:lang w:eastAsia="en-GB"/>
+        </w:rPr>
+        <w:t xml:space="preserve">th the </w:t>
+      </w:r>
+      <w:r>
+        <w:rPr>
+          <w:rFonts w:ascii="Arial" w:eastAsia="Times New Roman" w:hAnsi="Arial" w:cs="Arial"/>
+          <w:b/>
+          <w:bCs/>
+          <w:lang w:eastAsia="en-GB"/>
+        </w:rPr>
+        <w:t>&lt;&lt;</w:t>
+      </w:r>
+      <w:proofErr w:type="spellStart"/>
+      <w:r>
+        <w:rPr>
+          <w:rFonts w:ascii="Arial" w:hAnsi="Arial" w:cs="Arial"/>
+          <w:lang w:val="en-US"/>
+        </w:rPr>
+        <w:t>disposalHearing</w:t>
+      </w:r>
+      <w:r>
+        <w:rPr>
+          <w:rFonts w:ascii="Arial" w:eastAsia="Times New Roman" w:hAnsi="Arial" w:cs="Arial"/>
+          <w:lang w:eastAsia="en-GB"/>
+        </w:rPr>
+        <w:t>MethodVideoConferenceHearing</w:t>
+      </w:r>
+      <w:proofErr w:type="spellEnd"/>
+      <w:r>
+        <w:rPr>
+          <w:rFonts w:ascii="Arial" w:eastAsia="Times New Roman" w:hAnsi="Arial" w:cs="Arial"/>
+          <w:b/>
+          <w:bCs/>
+          <w:lang w:eastAsia="en-GB"/>
+        </w:rPr>
+        <w:t>&gt;&gt;</w:t>
+      </w:r>
+      <w:r>
+        <w:rPr>
+          <w:rFonts w:ascii="Arial" w:eastAsia="Times New Roman" w:hAnsi="Arial" w:cs="Arial"/>
+          <w:lang w:eastAsia="en-GB"/>
+        </w:rPr>
+        <w:t xml:space="preserve"> to arrange.</w:t>
+      </w:r>
+    </w:p>
+    <w:p>
+      <w:pPr>
+        <w:spacing w:after="0" w:line="240" w:lineRule="auto"/>
+        <w:rPr>
+          <w:rFonts w:ascii="Arial" w:eastAsia="Times New Roman" w:hAnsi="Arial" w:cs="Arial"/>
+          <w:lang w:eastAsia="en-GB"/>
+        </w:rPr>
+      </w:pPr>
+      <w:r>
+        <w:rPr>
+          <w:rFonts w:ascii="Arial" w:eastAsia="Times New Roman" w:hAnsi="Arial" w:cs="Arial"/>
+          <w:lang w:eastAsia="en-GB"/>
         </w:rPr>
         <w:t>&lt;&lt;es_&gt;&gt;</w:t>
       </w:r>
@@ -3340,14 +3959,38 @@
           <w:rFonts w:ascii="Arial" w:hAnsi="Arial" w:cs="Arial"/>
           <w:bCs/>
         </w:rPr>
+        <w:t>&lt;&lt;es_&gt;&gt;</w:t>
+      </w:r>
+    </w:p>
+    <w:p>
+      <w:pPr>
+        <w:rPr>
+          <w:rFonts w:ascii="Arial" w:hAnsi="Arial" w:cs="Arial"/>
+          <w:lang w:val="en-US"/>
+        </w:rPr>
+      </w:pPr>
+      <w:r>
+        <w:rPr>
+          <w:rFonts w:ascii="Arial" w:hAnsi="Arial" w:cs="Arial"/>
+          <w:bCs/>
+        </w:rPr>
         <w:t>&lt;&lt;cs_{</w:t>
       </w:r>
-      <w:r>
-        <w:rPr>
-          <w:rFonts w:ascii="Arial" w:hAnsi="Arial" w:cs="Arial"/>
-          <w:lang w:val="en-US"/>
-        </w:rPr>
-        <w:t>disposalHearingCostsToggle=true</w:t>
+      <w:proofErr w:type="spellStart"/>
+      <w:r>
+        <w:rPr>
+          <w:rFonts w:ascii="Arial" w:hAnsi="Arial" w:cs="Arial"/>
+          <w:lang w:val="en-US"/>
+        </w:rPr>
+        <w:t>disposalHearingBundleToggle</w:t>
+      </w:r>
+      <w:proofErr w:type="spellEnd"/>
+      <w:r>
+        <w:rPr>
+          <w:rFonts w:ascii="Arial" w:hAnsi="Arial" w:cs="Arial"/>
+          <w:lang w:val="en-US"/>
+        </w:rPr>
+        <w:t>=true</w:t>
       </w:r>
       <w:r>
         <w:rPr>
@@ -3361,6 +4004,14 @@
       <w:pPr>
         <w:rPr>
           <w:rFonts w:ascii="Arial" w:hAnsi="Arial" w:cs="Arial"/>
+          <w:bCs/>
+        </w:rPr>
+      </w:pPr>
+    </w:p>
+    <w:p>
+      <w:pPr>
+        <w:rPr>
+          <w:rFonts w:ascii="Arial" w:hAnsi="Arial" w:cs="Arial"/>
         </w:rPr>
       </w:pPr>
       <w:r>
@@ -3368,7 +4019,14 @@
           <w:rFonts w:ascii="Arial" w:hAnsi="Arial" w:cs="Arial"/>
           <w:b/>
         </w:rPr>
-        <w:t>Costs</w:t>
+        <w:t>Disposal hearing bundle</w:t>
+      </w:r>
+      <w:r>
+        <w:rPr>
+          <w:rFonts w:ascii="Arial" w:hAnsi="Arial" w:cs="Arial"/>
+          <w:b/>
+        </w:rPr>
+        <w:t xml:space="preserve"> </w:t>
       </w:r>
     </w:p>
     <w:p>
@@ -3386,7 +4044,50 @@
         <w:rPr>
           <w:rFonts w:ascii="Arial" w:hAnsi="Arial" w:cs="Arial"/>
         </w:rPr>
-        <w:t>Costs in the case</w:t>
+        <w:t>&lt;&lt;</w:t>
+      </w:r>
+      <w:proofErr w:type="spellStart"/>
+      <w:r>
+        <w:rPr>
+          <w:rFonts w:ascii="Arial" w:hAnsi="Arial" w:cs="Arial"/>
+          <w:lang w:val="en-US"/>
+        </w:rPr>
+        <w:t>disposalHearingBundle.input</w:t>
+      </w:r>
+      <w:proofErr w:type="spellEnd"/>
+      <w:r>
+        <w:rPr>
+          <w:rFonts w:ascii="Arial" w:hAnsi="Arial" w:cs="Arial"/>
+        </w:rPr>
+        <w:t>&gt;&gt; &lt;&lt;</w:t>
+      </w:r>
+      <w:proofErr w:type="spellStart"/>
+      <w:r>
+        <w:rPr>
+          <w:rFonts w:ascii="Arial" w:hAnsi="Arial" w:cs="Arial"/>
+          <w:lang w:val="en-US"/>
+        </w:rPr>
+        <w:t>disposalHearingBundleType</w:t>
+      </w:r>
+      <w:r>
+        <w:rPr>
+          <w:rFonts w:ascii="Arial" w:hAnsi="Arial" w:cs="Arial"/>
+          <w:lang w:val="en-US"/>
+        </w:rPr>
+        <w:t>Text</w:t>
+      </w:r>
+      <w:proofErr w:type="spellEnd"/>
+      <w:r>
+        <w:rPr>
+          <w:rFonts w:ascii="Arial" w:hAnsi="Arial" w:cs="Arial"/>
+        </w:rPr>
+        <w:t>&gt;&gt;</w:t>
+      </w:r>
+      <w:r>
+        <w:rPr>
+          <w:rFonts w:ascii="Arial" w:hAnsi="Arial" w:cs="Arial"/>
+        </w:rPr>
+        <w:t>.</w:t>
       </w:r>
     </w:p>
     <w:p>
@@ -3416,79 +4117,45 @@
           <w:rFonts w:ascii="Arial" w:hAnsi="Arial" w:cs="Arial"/>
           <w:bCs/>
         </w:rPr>
-        <w:t>&lt;&lt;cs_{hasNewDirections=true}&gt;&gt;</w:t>
-      </w:r>
-    </w:p>
-    <w:p>
-      <w:pPr>
+        <w:t>&lt;&lt;cs_{</w:t>
+      </w:r>
+      <w:proofErr w:type="spellStart"/>
+      <w:r>
+        <w:rPr>
+          <w:rFonts w:ascii="Arial" w:hAnsi="Arial" w:cs="Arial"/>
+          <w:lang w:val="en-US"/>
+        </w:rPr>
+        <w:t>disposalHearingClaimSettlingToggle</w:t>
+      </w:r>
+      <w:proofErr w:type="spellEnd"/>
+      <w:r>
+        <w:rPr>
+          <w:rFonts w:ascii="Arial" w:hAnsi="Arial" w:cs="Arial"/>
+          <w:lang w:val="en-US"/>
+        </w:rPr>
+        <w:t>=true</w:t>
+      </w:r>
+      <w:r>
+        <w:rPr>
+          <w:rFonts w:ascii="Arial" w:hAnsi="Arial" w:cs="Arial"/>
+          <w:lang w:val="en-US"/>
+        </w:rPr>
+        <w:t>}&gt;&gt;</w:t>
+      </w:r>
+    </w:p>
+    <w:p>
+      <w:pPr>
+        <w:rPr>
+          <w:rFonts w:ascii="Arial" w:hAnsi="Arial" w:cs="Arial"/>
+        </w:rPr>
+      </w:pPr>
+      <w:r>
         <w:rPr>
           <w:rFonts w:ascii="Arial" w:hAnsi="Arial" w:cs="Arial"/>
           <w:b/>
         </w:rPr>
-      </w:pPr>
-      <w:r>
-        <w:rPr>
-          <w:rFonts w:ascii="Arial" w:hAnsi="Arial" w:cs="Arial"/>
-          <w:b/>
-        </w:rPr>
-        <w:t>Additional</w:t>
-      </w:r>
-      <w:r>
-        <w:rPr>
-          <w:rFonts w:ascii="Arial" w:hAnsi="Arial" w:cs="Arial"/>
-          <w:b/>
-        </w:rPr>
-        <w:t xml:space="preserve"> </w:t>
-      </w:r>
-      <w:r>
-        <w:rPr>
-          <w:rFonts w:ascii="Arial" w:hAnsi="Arial" w:cs="Arial"/>
-          <w:b/>
-        </w:rPr>
-        <w:t>d</w:t>
-      </w:r>
-      <w:r>
-        <w:rPr>
-          <w:rFonts w:ascii="Arial" w:hAnsi="Arial" w:cs="Arial"/>
-          <w:b/>
-        </w:rPr>
-        <w:t>irections</w:t>
-      </w:r>
-    </w:p>
-    <w:p>
-      <w:pPr>
-        <w:rPr>
-          <w:rFonts w:ascii="Arial" w:hAnsi="Arial" w:cs="Arial"/>
-          <w:bCs/>
-        </w:rPr>
-      </w:pPr>
-      <w:r>
-        <w:rPr>
-          <w:rFonts w:ascii="Arial" w:hAnsi="Arial" w:cs="Arial"/>
-          <w:bCs/>
-        </w:rPr>
-        <w:t>&lt;&lt;rs_</w:t>
-      </w:r>
-      <w:r>
-        <w:rPr>
-          <w:rFonts w:ascii="Arial" w:hAnsi="Arial" w:cs="Arial"/>
-          <w:lang w:val="en-US"/>
-        </w:rPr>
-        <w:t>disposalHearing</w:t>
-      </w:r>
-      <w:r>
-        <w:rPr>
-          <w:rFonts w:ascii="Arial" w:hAnsi="Arial" w:cs="Arial"/>
-          <w:lang w:val="en-US"/>
-        </w:rPr>
-        <w:t>AddNewDirections</w:t>
-      </w:r>
-      <w:r>
-        <w:rPr>
-          <w:rFonts w:ascii="Arial" w:hAnsi="Arial" w:cs="Arial"/>
-          <w:bCs/>
-        </w:rPr>
-        <w:t>&gt;&gt;</w:t>
+        <w:lastRenderedPageBreak/>
+        <w:t xml:space="preserve">Claim settling </w:t>
       </w:r>
     </w:p>
     <w:p>
@@ -3496,48 +4163,17 @@
         <w:pStyle w:val="ListParagraph"/>
         <w:numPr>
           <w:ilvl w:val="0"/>
-          <w:numId w:val="5"/>
+          <w:numId w:val="1"/>
         </w:numPr>
         <w:rPr>
           <w:rFonts w:ascii="Arial" w:hAnsi="Arial" w:cs="Arial"/>
-          <w:bCs/>
-        </w:rPr>
-      </w:pPr>
-      <w:r>
-        <w:rPr>
-          <w:rFonts w:ascii="Arial" w:hAnsi="Arial" w:cs="Arial"/>
-          <w:bCs/>
-        </w:rPr>
-        <w:t>&lt;&lt;value.directionComment&gt;&gt;</w:t>
-      </w:r>
-    </w:p>
-    <w:p>
-      <w:pPr>
-        <w:rPr>
-          <w:rFonts w:ascii="Arial" w:hAnsi="Arial" w:cs="Arial"/>
-          <w:bCs/>
-        </w:rPr>
-      </w:pPr>
-      <w:r>
-        <w:rPr>
-          <w:rFonts w:ascii="Arial" w:hAnsi="Arial" w:cs="Arial"/>
-          <w:bCs/>
-        </w:rPr>
-        <w:t>&lt;&lt;es_</w:t>
-      </w:r>
-      <w:r>
-        <w:rPr>
-          <w:rFonts w:ascii="Arial" w:hAnsi="Arial" w:cs="Arial"/>
-          <w:lang w:val="en-US"/>
-        </w:rPr>
-        <w:t>disposalHearing</w:t>
-      </w:r>
-      <w:r>
-        <w:rPr>
-          <w:rFonts w:ascii="Arial" w:hAnsi="Arial" w:cs="Arial"/>
-          <w:bCs/>
-        </w:rPr>
-        <w:t>AddNewDirections&gt;&gt;</w:t>
+        </w:rPr>
+      </w:pPr>
+      <w:r>
+        <w:rPr>
+          <w:rFonts w:ascii="Arial" w:hAnsi="Arial" w:cs="Arial"/>
+        </w:rPr>
+        <w:t>Each party must inform the court immediately if the case is settled, whether or not it is then possible to file upload a draft consent order to give effect to their agreement.</w:t>
       </w:r>
     </w:p>
     <w:p>
@@ -3565,10 +4201,46 @@
       <w:r>
         <w:rPr>
           <w:rFonts w:ascii="Arial" w:hAnsi="Arial" w:cs="Arial"/>
+          <w:bCs/>
+        </w:rPr>
+        <w:t>&lt;&lt;cs_{</w:t>
+      </w:r>
+      <w:proofErr w:type="spellStart"/>
+      <w:r>
+        <w:rPr>
+          <w:rFonts w:ascii="Arial" w:hAnsi="Arial" w:cs="Arial"/>
+          <w:lang w:val="en-US"/>
+        </w:rPr>
+        <w:t>disposalHearingCostsToggle</w:t>
+      </w:r>
+      <w:proofErr w:type="spellEnd"/>
+      <w:r>
+        <w:rPr>
+          <w:rFonts w:ascii="Arial" w:hAnsi="Arial" w:cs="Arial"/>
+          <w:lang w:val="en-US"/>
+        </w:rPr>
+        <w:t>=true</w:t>
+      </w:r>
+      <w:r>
+        <w:rPr>
+          <w:rFonts w:ascii="Arial" w:hAnsi="Arial" w:cs="Arial"/>
+          <w:lang w:val="en-US"/>
+        </w:rPr>
+        <w:t>}&gt;&gt;</w:t>
+      </w:r>
+    </w:p>
+    <w:p>
+      <w:pPr>
+        <w:rPr>
+          <w:rFonts w:ascii="Arial" w:hAnsi="Arial" w:cs="Arial"/>
+        </w:rPr>
+      </w:pPr>
+      <w:r>
+        <w:rPr>
+          <w:rFonts w:ascii="Arial" w:hAnsi="Arial" w:cs="Arial"/>
           <w:b/>
-          <w:bCs/>
-        </w:rPr>
-        <w:t>Notes</w:t>
+        </w:rPr>
+        <w:t>Costs</w:t>
       </w:r>
     </w:p>
     <w:p>
@@ -3576,7 +4248,7 @@
         <w:pStyle w:val="ListParagraph"/>
         <w:numPr>
           <w:ilvl w:val="0"/>
-          <w:numId w:val="5"/>
+          <w:numId w:val="1"/>
         </w:numPr>
         <w:rPr>
           <w:rFonts w:ascii="Arial" w:hAnsi="Arial" w:cs="Arial"/>
@@ -3585,10 +4257,270 @@
       <w:r>
         <w:rPr>
           <w:rFonts w:ascii="Arial" w:hAnsi="Arial" w:cs="Arial"/>
-          <w:lang w:val="en-US"/>
+        </w:rPr>
+        <w:t>Costs in the case</w:t>
+      </w:r>
+    </w:p>
+    <w:p>
+      <w:pPr>
+        <w:rPr>
+          <w:rFonts w:ascii="Arial" w:hAnsi="Arial" w:cs="Arial"/>
+          <w:bCs/>
+        </w:rPr>
+      </w:pPr>
+      <w:r>
+        <w:rPr>
+          <w:rFonts w:ascii="Arial" w:hAnsi="Arial" w:cs="Arial"/>
+          <w:bCs/>
+        </w:rPr>
+        <w:t>&lt;&lt;es_&gt;&gt;</w:t>
+      </w:r>
+    </w:p>
+    <w:p>
+      <w:pPr>
+        <w:rPr>
+          <w:rFonts w:ascii="Arial" w:hAnsi="Arial" w:cs="Arial"/>
+          <w:bCs/>
+        </w:rPr>
+      </w:pPr>
+      <w:r>
+        <w:rPr>
+          <w:rFonts w:ascii="Arial" w:hAnsi="Arial" w:cs="Arial"/>
+          <w:bCs/>
+        </w:rPr>
+        <w:t>&lt;&lt;cs_{</w:t>
+      </w:r>
+      <w:proofErr w:type="spellStart"/>
+      <w:r>
+        <w:rPr>
+          <w:rFonts w:ascii="Arial" w:hAnsi="Arial" w:cs="Arial"/>
+          <w:bCs/>
+        </w:rPr>
+        <w:t>hasNewDirections</w:t>
+      </w:r>
+      <w:proofErr w:type="spellEnd"/>
+      <w:r>
+        <w:rPr>
+          <w:rFonts w:ascii="Arial" w:hAnsi="Arial" w:cs="Arial"/>
+          <w:bCs/>
+        </w:rPr>
+        <w:t>=true}&gt;&gt;</w:t>
+      </w:r>
+    </w:p>
+    <w:p>
+      <w:pPr>
+        <w:rPr>
+          <w:rFonts w:ascii="Arial" w:hAnsi="Arial" w:cs="Arial"/>
+          <w:b/>
+        </w:rPr>
+      </w:pPr>
+      <w:r>
+        <w:rPr>
+          <w:rFonts w:ascii="Arial" w:hAnsi="Arial" w:cs="Arial"/>
+          <w:b/>
+        </w:rPr>
+        <w:t>Additional</w:t>
+      </w:r>
+      <w:r>
+        <w:rPr>
+          <w:rFonts w:ascii="Arial" w:hAnsi="Arial" w:cs="Arial"/>
+          <w:b/>
+        </w:rPr>
+        <w:t xml:space="preserve"> </w:t>
+      </w:r>
+      <w:r>
+        <w:rPr>
+          <w:rFonts w:ascii="Arial" w:hAnsi="Arial" w:cs="Arial"/>
+          <w:b/>
+        </w:rPr>
+        <w:t>d</w:t>
+      </w:r>
+      <w:r>
+        <w:rPr>
+          <w:rFonts w:ascii="Arial" w:hAnsi="Arial" w:cs="Arial"/>
+          <w:b/>
+        </w:rPr>
+        <w:t>irections</w:t>
+      </w:r>
+    </w:p>
+    <w:p>
+      <w:pPr>
+        <w:rPr>
+          <w:rFonts w:ascii="Arial" w:hAnsi="Arial" w:cs="Arial"/>
+          <w:bCs/>
+        </w:rPr>
+      </w:pPr>
+      <w:r>
+        <w:rPr>
+          <w:rFonts w:ascii="Arial" w:hAnsi="Arial" w:cs="Arial"/>
+          <w:bCs/>
         </w:rPr>
         <w:t>&lt;&lt;</w:t>
       </w:r>
+      <w:proofErr w:type="spellStart"/>
+      <w:r>
+        <w:rPr>
+          <w:rFonts w:ascii="Arial" w:hAnsi="Arial" w:cs="Arial"/>
+          <w:bCs/>
+        </w:rPr>
+        <w:t>rs</w:t>
+      </w:r>
+      <w:proofErr w:type="spellEnd"/>
+      <w:r>
+        <w:rPr>
+          <w:rFonts w:ascii="Arial" w:hAnsi="Arial" w:cs="Arial"/>
+          <w:bCs/>
+        </w:rPr>
+        <w:t>_</w:t>
+      </w:r>
+      <w:proofErr w:type="spellStart"/>
+      <w:r>
+        <w:rPr>
+          <w:rFonts w:ascii="Arial" w:hAnsi="Arial" w:cs="Arial"/>
+          <w:lang w:val="en-US"/>
+        </w:rPr>
+        <w:t>disposalHearing</w:t>
+      </w:r>
+      <w:r>
+        <w:rPr>
+          <w:rFonts w:ascii="Arial" w:hAnsi="Arial" w:cs="Arial"/>
+          <w:lang w:val="en-US"/>
+        </w:rPr>
+        <w:t>AddNewDirections</w:t>
+      </w:r>
+      <w:proofErr w:type="spellEnd"/>
+      <w:r>
+        <w:rPr>
+          <w:rFonts w:ascii="Arial" w:hAnsi="Arial" w:cs="Arial"/>
+          <w:bCs/>
+        </w:rPr>
+        <w:t>&gt;&gt;</w:t>
+      </w:r>
+    </w:p>
+    <w:p>
+      <w:pPr>
+        <w:pStyle w:val="ListParagraph"/>
+        <w:numPr>
+          <w:ilvl w:val="0"/>
+          <w:numId w:val="1"/>
+        </w:numPr>
+        <w:rPr>
+          <w:rFonts w:ascii="Arial" w:hAnsi="Arial" w:cs="Arial"/>
+          <w:bCs/>
+        </w:rPr>
+      </w:pPr>
+      <w:r>
+        <w:rPr>
+          <w:rFonts w:ascii="Arial" w:hAnsi="Arial" w:cs="Arial"/>
+          <w:bCs/>
+        </w:rPr>
+        <w:t>&lt;&lt;</w:t>
+      </w:r>
+      <w:proofErr w:type="spellStart"/>
+      <w:r>
+        <w:rPr>
+          <w:rFonts w:ascii="Arial" w:hAnsi="Arial" w:cs="Arial"/>
+          <w:bCs/>
+        </w:rPr>
+        <w:t>value.directionComment</w:t>
+      </w:r>
+      <w:proofErr w:type="spellEnd"/>
+      <w:r>
+        <w:rPr>
+          <w:rFonts w:ascii="Arial" w:hAnsi="Arial" w:cs="Arial"/>
+          <w:bCs/>
+        </w:rPr>
+        <w:t>&gt;&gt;</w:t>
+      </w:r>
+    </w:p>
+    <w:p>
+      <w:pPr>
+        <w:rPr>
+          <w:rFonts w:ascii="Arial" w:hAnsi="Arial" w:cs="Arial"/>
+          <w:bCs/>
+        </w:rPr>
+      </w:pPr>
+      <w:r>
+        <w:rPr>
+          <w:rFonts w:ascii="Arial" w:hAnsi="Arial" w:cs="Arial"/>
+          <w:bCs/>
+        </w:rPr>
+        <w:t>&lt;&lt;es_</w:t>
+      </w:r>
+      <w:proofErr w:type="spellStart"/>
+      <w:r>
+        <w:rPr>
+          <w:rFonts w:ascii="Arial" w:hAnsi="Arial" w:cs="Arial"/>
+          <w:lang w:val="en-US"/>
+        </w:rPr>
+        <w:t>disposalHearing</w:t>
+      </w:r>
+      <w:r>
+        <w:rPr>
+          <w:rFonts w:ascii="Arial" w:hAnsi="Arial" w:cs="Arial"/>
+          <w:bCs/>
+        </w:rPr>
+        <w:t>AddNewDirections</w:t>
+      </w:r>
+      <w:proofErr w:type="spellEnd"/>
+      <w:r>
+        <w:rPr>
+          <w:rFonts w:ascii="Arial" w:hAnsi="Arial" w:cs="Arial"/>
+          <w:bCs/>
+        </w:rPr>
+        <w:t>&gt;&gt;</w:t>
+      </w:r>
+    </w:p>
+    <w:p>
+      <w:pPr>
+        <w:rPr>
+          <w:rFonts w:ascii="Arial" w:hAnsi="Arial" w:cs="Arial"/>
+          <w:bCs/>
+        </w:rPr>
+      </w:pPr>
+      <w:r>
+        <w:rPr>
+          <w:rFonts w:ascii="Arial" w:hAnsi="Arial" w:cs="Arial"/>
+          <w:bCs/>
+        </w:rPr>
+        <w:t>&lt;&lt;es_&gt;&gt;</w:t>
+      </w:r>
+    </w:p>
+    <w:p>
+      <w:pPr>
+        <w:rPr>
+          <w:rFonts w:ascii="Arial" w:hAnsi="Arial" w:cs="Arial"/>
+          <w:bCs/>
+        </w:rPr>
+      </w:pPr>
+      <w:r>
+        <w:rPr>
+          <w:rFonts w:ascii="Arial" w:hAnsi="Arial" w:cs="Arial"/>
+          <w:b/>
+          <w:bCs/>
+        </w:rPr>
+        <w:t>Notes</w:t>
+      </w:r>
+    </w:p>
+    <w:p>
+      <w:pPr>
+        <w:pStyle w:val="ListParagraph"/>
+        <w:numPr>
+          <w:ilvl w:val="0"/>
+          <w:numId w:val="1"/>
+        </w:numPr>
+        <w:rPr>
+          <w:rFonts w:ascii="Arial" w:hAnsi="Arial" w:cs="Arial"/>
+        </w:rPr>
+      </w:pPr>
+      <w:r>
+        <w:rPr>
+          <w:rFonts w:ascii="Arial" w:hAnsi="Arial" w:cs="Arial"/>
+          <w:lang w:val="en-US"/>
+        </w:rPr>
+        <w:t>&lt;&lt;</w:t>
+      </w:r>
+      <w:proofErr w:type="spellStart"/>
       <w:r>
         <w:rPr>
           <w:rFonts w:ascii="Arial" w:hAnsi="Arial" w:cs="Arial"/>
@@ -3596,6 +4528,7 @@
         </w:rPr>
         <w:t>disposalHearingNotes.input</w:t>
       </w:r>
+      <w:proofErr w:type="spellEnd"/>
       <w:r>
         <w:rPr>
           <w:rFonts w:ascii="Arial" w:hAnsi="Arial" w:cs="Arial"/>
@@ -3617,8 +4550,25 @@
           <w:rFonts w:ascii="Arial" w:eastAsia="Arial" w:hAnsi="Arial" w:cs="Arial"/>
           <w:bCs/>
         </w:rPr>
-        <w:t>{dateFormat(</w:t>
-      </w:r>
+        <w:t>{</w:t>
+      </w:r>
+      <w:proofErr w:type="spellStart"/>
+      <w:r>
+        <w:rPr>
+          <w:rFonts w:ascii="Arial" w:eastAsia="Arial" w:hAnsi="Arial" w:cs="Arial"/>
+          <w:bCs/>
+        </w:rPr>
+        <w:t>dateFormat</w:t>
+      </w:r>
+      <w:proofErr w:type="spellEnd"/>
+      <w:r>
+        <w:rPr>
+          <w:rFonts w:ascii="Arial" w:eastAsia="Arial" w:hAnsi="Arial" w:cs="Arial"/>
+          <w:bCs/>
+        </w:rPr>
+        <w:t>(</w:t>
+      </w:r>
+      <w:proofErr w:type="spellStart"/>
       <w:r>
         <w:rPr>
           <w:rFonts w:ascii="Arial" w:hAnsi="Arial" w:cs="Arial"/>
@@ -3633,12 +4583,45 @@
         </w:rPr>
         <w:t>.date</w:t>
       </w:r>
-      <w:r>
-        <w:rPr>
-          <w:rFonts w:ascii="Arial" w:eastAsia="Arial" w:hAnsi="Arial" w:cs="Arial"/>
-          <w:bCs/>
-        </w:rPr>
-        <w:t>, ‘dd MMMM yyyy’, ‘yyyy-MM-dd’</w:t>
+      <w:proofErr w:type="spellEnd"/>
+      <w:r>
+        <w:rPr>
+          <w:rFonts w:ascii="Arial" w:eastAsia="Arial" w:hAnsi="Arial" w:cs="Arial"/>
+          <w:bCs/>
+        </w:rPr>
+        <w:t xml:space="preserve">, ‘dd MMMM </w:t>
+      </w:r>
+      <w:proofErr w:type="spellStart"/>
+      <w:r>
+        <w:rPr>
+          <w:rFonts w:ascii="Arial" w:eastAsia="Arial" w:hAnsi="Arial" w:cs="Arial"/>
+          <w:bCs/>
+        </w:rPr>
+        <w:t>yyyy</w:t>
+      </w:r>
+      <w:proofErr w:type="spellEnd"/>
+      <w:r>
+        <w:rPr>
+          <w:rFonts w:ascii="Arial" w:eastAsia="Arial" w:hAnsi="Arial" w:cs="Arial"/>
+          <w:bCs/>
+        </w:rPr>
+        <w:t>’, ‘</w:t>
+      </w:r>
+      <w:proofErr w:type="spellStart"/>
+      <w:r>
+        <w:rPr>
+          <w:rFonts w:ascii="Arial" w:eastAsia="Arial" w:hAnsi="Arial" w:cs="Arial"/>
+          <w:bCs/>
+        </w:rPr>
+        <w:t>yyyy</w:t>
+      </w:r>
+      <w:proofErr w:type="spellEnd"/>
+      <w:r>
+        <w:rPr>
+          <w:rFonts w:ascii="Arial" w:eastAsia="Arial" w:hAnsi="Arial" w:cs="Arial"/>
+          <w:bCs/>
+        </w:rPr>
+        <w:t>-MM-dd’</w:t>
       </w:r>
       <w:r>
         <w:rPr>
@@ -3691,7 +4674,7 @@
 </file>
 
 <file path=word/endnotes.xml><?xml version="1.0" encoding="utf-8"?>
-<w:endnotes xmlns:wpc="http://schemas.microsoft.com/office/word/2010/wordprocessingCanvas" xmlns:cx="http://schemas.microsoft.com/office/drawing/2014/chartex" xmlns:cx1="http://schemas.microsoft.com/office/drawing/2015/9/8/chartex" xmlns:cx2="http://schemas.microsoft.com/office/drawing/2015/10/21/chartex" xmlns:cx3="http://schemas.microsoft.com/office/drawing/2016/5/9/chartex" xmlns:cx4="http://schemas.microsoft.com/office/drawing/2016/5/10/chartex" xmlns:cx5="http://schemas.microsoft.com/office/drawing/2016/5/11/chartex" xmlns:cx6="http://schemas.microsoft.com/office/drawing/2016/5/12/chartex" xmlns:cx7="http://schemas.microsoft.com/office/drawing/2016/5/13/chartex" xmlns:cx8="http://schemas.microsoft.com/office/drawing/2016/5/14/chartex" xmlns:mc="http://schemas.openxmlformats.org/markup-compatibility/2006" xmlns:aink="http://schemas.microsoft.com/office/drawing/2016/ink" xmlns:am3d="http://schemas.microsoft.com/office/drawing/2017/model3d" xmlns:o="urn:schemas-microsoft-com:office:office" xmlns:oel="http://schemas.microsoft.com/office/2019/extlst" xmlns:r="http://schemas.openxmlformats.org/officeDocument/2006/relationships" xmlns:m="http://schemas.openxmlformats.org/officeDocument/2006/math" xmlns:v="urn:schemas-microsoft-com:vml" xmlns:wp14="http://schemas.microsoft.com/office/word/2010/wordprocessingDrawing" xmlns:wp="http://schemas.openxmlformats.org/drawingml/2006/wordprocessingDrawing" xmlns:w10="urn:schemas-microsoft-com:office:word" xmlns:w="http://schemas.openxmlformats.org/wordprocessingml/2006/main" xmlns:w14="http://schemas.microsoft.com/office/word/2010/wordml" xmlns:w15="http://schemas.microsoft.com/office/word/2012/wordml" xmlns:w16cex="http://schemas.microsoft.com/office/word/2018/wordml/cex" xmlns:w16cid="http://schemas.microsoft.com/office/word/2016/wordml/cid" xmlns:w16="http://schemas.microsoft.com/office/word/2018/wordml" xmlns:w16sdtdh="http://schemas.microsoft.com/office/word/2020/wordml/sdtdatahash" xmlns:w16se="http://schemas.microsoft.com/office/word/2015/wordml/symex" xmlns:wpg="http://schemas.microsoft.com/office/word/2010/wordprocessingGroup" xmlns:wpi="http://schemas.microsoft.com/office/word/2010/wordprocessingInk" xmlns:wne="http://schemas.microsoft.com/office/word/2006/wordml" xmlns:wps="http://schemas.microsoft.com/office/word/2010/wordprocessingShape" mc:Ignorable="w14 w15 w16se w16cid w16 w16cex w16sdtdh wp14">
+<w:endnotes xmlns:wpc="http://schemas.microsoft.com/office/word/2010/wordprocessingCanvas" xmlns:cx="http://schemas.microsoft.com/office/drawing/2014/chartex" xmlns:cx1="http://schemas.microsoft.com/office/drawing/2015/9/8/chartex" xmlns:cx2="http://schemas.microsoft.com/office/drawing/2015/10/21/chartex" xmlns:cx3="http://schemas.microsoft.com/office/drawing/2016/5/9/chartex" xmlns:cx4="http://schemas.microsoft.com/office/drawing/2016/5/10/chartex" xmlns:cx5="http://schemas.microsoft.com/office/drawing/2016/5/11/chartex" xmlns:cx6="http://schemas.microsoft.com/office/drawing/2016/5/12/chartex" xmlns:cx7="http://schemas.microsoft.com/office/drawing/2016/5/13/chartex" xmlns:cx8="http://schemas.microsoft.com/office/drawing/2016/5/14/chartex" xmlns:mc="http://schemas.openxmlformats.org/markup-compatibility/2006" xmlns:aink="http://schemas.microsoft.com/office/drawing/2016/ink" xmlns:am3d="http://schemas.microsoft.com/office/drawing/2017/model3d" xmlns:o="urn:schemas-microsoft-com:office:office" xmlns:r="http://schemas.openxmlformats.org/officeDocument/2006/relationships" xmlns:m="http://schemas.openxmlformats.org/officeDocument/2006/math" xmlns:v="urn:schemas-microsoft-com:vml" xmlns:wp14="http://schemas.microsoft.com/office/word/2010/wordprocessingDrawing" xmlns:wp="http://schemas.openxmlformats.org/drawingml/2006/wordprocessingDrawing" xmlns:w10="urn:schemas-microsoft-com:office:word" xmlns:w="http://schemas.openxmlformats.org/wordprocessingml/2006/main" xmlns:w14="http://schemas.microsoft.com/office/word/2010/wordml" xmlns:w15="http://schemas.microsoft.com/office/word/2012/wordml" xmlns:w16cex="http://schemas.microsoft.com/office/word/2018/wordml/cex" xmlns:w16cid="http://schemas.microsoft.com/office/word/2016/wordml/cid" xmlns:w16="http://schemas.microsoft.com/office/word/2018/wordml" xmlns:w16sdtdh="http://schemas.microsoft.com/office/word/2020/wordml/sdtdatahash" xmlns:w16se="http://schemas.microsoft.com/office/word/2015/wordml/symex" xmlns:wpg="http://schemas.microsoft.com/office/word/2010/wordprocessingGroup" xmlns:wpi="http://schemas.microsoft.com/office/word/2010/wordprocessingInk" xmlns:wne="http://schemas.microsoft.com/office/word/2006/wordml" xmlns:wps="http://schemas.microsoft.com/office/word/2010/wordprocessingShape" mc:Ignorable="w14 w15 w16se w16cid w16 w16cex w16sdtdh wp14">
   <w:endnote w:type="separator" w:id="-1">
     <w:p>
       <w:pPr>
@@ -3716,7 +4699,7 @@
 </file>
 
 <file path=word/footer1.xml><?xml version="1.0" encoding="utf-8"?>
-<w:ftr xmlns:wpc="http://schemas.microsoft.com/office/word/2010/wordprocessingCanvas" xmlns:cx="http://schemas.microsoft.com/office/drawing/2014/chartex" xmlns:cx1="http://schemas.microsoft.com/office/drawing/2015/9/8/chartex" xmlns:cx2="http://schemas.microsoft.com/office/drawing/2015/10/21/chartex" xmlns:cx3="http://schemas.microsoft.com/office/drawing/2016/5/9/chartex" xmlns:cx4="http://schemas.microsoft.com/office/drawing/2016/5/10/chartex" xmlns:cx5="http://schemas.microsoft.com/office/drawing/2016/5/11/chartex" xmlns:cx6="http://schemas.microsoft.com/office/drawing/2016/5/12/chartex" xmlns:cx7="http://schemas.microsoft.com/office/drawing/2016/5/13/chartex" xmlns:cx8="http://schemas.microsoft.com/office/drawing/2016/5/14/chartex" xmlns:mc="http://schemas.openxmlformats.org/markup-compatibility/2006" xmlns:aink="http://schemas.microsoft.com/office/drawing/2016/ink" xmlns:am3d="http://schemas.microsoft.com/office/drawing/2017/model3d" xmlns:o="urn:schemas-microsoft-com:office:office" xmlns:oel="http://schemas.microsoft.com/office/2019/extlst" xmlns:r="http://schemas.openxmlformats.org/officeDocument/2006/relationships" xmlns:m="http://schemas.openxmlformats.org/officeDocument/2006/math" xmlns:v="urn:schemas-microsoft-com:vml" xmlns:wp14="http://schemas.microsoft.com/office/word/2010/wordprocessingDrawing" xmlns:wp="http://schemas.openxmlformats.org/drawingml/2006/wordprocessingDrawing" xmlns:w10="urn:schemas-microsoft-com:office:word" xmlns:w="http://schemas.openxmlformats.org/wordprocessingml/2006/main" xmlns:w14="http://schemas.microsoft.com/office/word/2010/wordml" xmlns:w15="http://schemas.microsoft.com/office/word/2012/wordml" xmlns:w16cex="http://schemas.microsoft.com/office/word/2018/wordml/cex" xmlns:w16cid="http://schemas.microsoft.com/office/word/2016/wordml/cid" xmlns:w16="http://schemas.microsoft.com/office/word/2018/wordml" xmlns:w16sdtdh="http://schemas.microsoft.com/office/word/2020/wordml/sdtdatahash" xmlns:w16se="http://schemas.microsoft.com/office/word/2015/wordml/symex" xmlns:wpg="http://schemas.microsoft.com/office/word/2010/wordprocessingGroup" xmlns:wpi="http://schemas.microsoft.com/office/word/2010/wordprocessingInk" xmlns:wne="http://schemas.microsoft.com/office/word/2006/wordml" xmlns:wps="http://schemas.microsoft.com/office/word/2010/wordprocessingShape" mc:Ignorable="w14 w15 w16se w16cid w16 w16cex w16sdtdh wp14">
+<w:ftr xmlns:wpc="http://schemas.microsoft.com/office/word/2010/wordprocessingCanvas" xmlns:cx="http://schemas.microsoft.com/office/drawing/2014/chartex" xmlns:cx1="http://schemas.microsoft.com/office/drawing/2015/9/8/chartex" xmlns:cx2="http://schemas.microsoft.com/office/drawing/2015/10/21/chartex" xmlns:cx3="http://schemas.microsoft.com/office/drawing/2016/5/9/chartex" xmlns:cx4="http://schemas.microsoft.com/office/drawing/2016/5/10/chartex" xmlns:cx5="http://schemas.microsoft.com/office/drawing/2016/5/11/chartex" xmlns:cx6="http://schemas.microsoft.com/office/drawing/2016/5/12/chartex" xmlns:cx7="http://schemas.microsoft.com/office/drawing/2016/5/13/chartex" xmlns:cx8="http://schemas.microsoft.com/office/drawing/2016/5/14/chartex" xmlns:mc="http://schemas.openxmlformats.org/markup-compatibility/2006" xmlns:aink="http://schemas.microsoft.com/office/drawing/2016/ink" xmlns:am3d="http://schemas.microsoft.com/office/drawing/2017/model3d" xmlns:o="urn:schemas-microsoft-com:office:office" xmlns:r="http://schemas.openxmlformats.org/officeDocument/2006/relationships" xmlns:m="http://schemas.openxmlformats.org/officeDocument/2006/math" xmlns:v="urn:schemas-microsoft-com:vml" xmlns:wp14="http://schemas.microsoft.com/office/word/2010/wordprocessingDrawing" xmlns:wp="http://schemas.openxmlformats.org/drawingml/2006/wordprocessingDrawing" xmlns:w10="urn:schemas-microsoft-com:office:word" xmlns:w="http://schemas.openxmlformats.org/wordprocessingml/2006/main" xmlns:w14="http://schemas.microsoft.com/office/word/2010/wordml" xmlns:w15="http://schemas.microsoft.com/office/word/2012/wordml" xmlns:w16cex="http://schemas.microsoft.com/office/word/2018/wordml/cex" xmlns:w16cid="http://schemas.microsoft.com/office/word/2016/wordml/cid" xmlns:w16="http://schemas.microsoft.com/office/word/2018/wordml" xmlns:w16sdtdh="http://schemas.microsoft.com/office/word/2020/wordml/sdtdatahash" xmlns:w16se="http://schemas.microsoft.com/office/word/2015/wordml/symex" xmlns:wpg="http://schemas.microsoft.com/office/word/2010/wordprocessingGroup" xmlns:wpi="http://schemas.microsoft.com/office/word/2010/wordprocessingInk" xmlns:wne="http://schemas.microsoft.com/office/word/2006/wordml" xmlns:wps="http://schemas.microsoft.com/office/word/2010/wordprocessingShape" mc:Ignorable="w14 w15 w16se w16cid w16 w16cex w16sdtdh wp14">
   <w:p>
     <w:pPr>
       <w:pStyle w:val="Footer"/>
@@ -3726,7 +4709,7 @@
 </file>
 
 <file path=word/footer2.xml><?xml version="1.0" encoding="utf-8"?>
-<w:ftr xmlns:wpc="http://schemas.microsoft.com/office/word/2010/wordprocessingCanvas" xmlns:cx="http://schemas.microsoft.com/office/drawing/2014/chartex" xmlns:cx1="http://schemas.microsoft.com/office/drawing/2015/9/8/chartex" xmlns:cx2="http://schemas.microsoft.com/office/drawing/2015/10/21/chartex" xmlns:cx3="http://schemas.microsoft.com/office/drawing/2016/5/9/chartex" xmlns:cx4="http://schemas.microsoft.com/office/drawing/2016/5/10/chartex" xmlns:cx5="http://schemas.microsoft.com/office/drawing/2016/5/11/chartex" xmlns:cx6="http://schemas.microsoft.com/office/drawing/2016/5/12/chartex" xmlns:cx7="http://schemas.microsoft.com/office/drawing/2016/5/13/chartex" xmlns:cx8="http://schemas.microsoft.com/office/drawing/2016/5/14/chartex" xmlns:mc="http://schemas.openxmlformats.org/markup-compatibility/2006" xmlns:aink="http://schemas.microsoft.com/office/drawing/2016/ink" xmlns:am3d="http://schemas.microsoft.com/office/drawing/2017/model3d" xmlns:o="urn:schemas-microsoft-com:office:office" xmlns:oel="http://schemas.microsoft.com/office/2019/extlst" xmlns:r="http://schemas.openxmlformats.org/officeDocument/2006/relationships" xmlns:m="http://schemas.openxmlformats.org/officeDocument/2006/math" xmlns:v="urn:schemas-microsoft-com:vml" xmlns:wp14="http://schemas.microsoft.com/office/word/2010/wordprocessingDrawing" xmlns:wp="http://schemas.openxmlformats.org/drawingml/2006/wordprocessingDrawing" xmlns:w10="urn:schemas-microsoft-com:office:word" xmlns:w="http://schemas.openxmlformats.org/wordprocessingml/2006/main" xmlns:w14="http://schemas.microsoft.com/office/word/2010/wordml" xmlns:w15="http://schemas.microsoft.com/office/word/2012/wordml" xmlns:w16cex="http://schemas.microsoft.com/office/word/2018/wordml/cex" xmlns:w16cid="http://schemas.microsoft.com/office/word/2016/wordml/cid" xmlns:w16="http://schemas.microsoft.com/office/word/2018/wordml" xmlns:w16sdtdh="http://schemas.microsoft.com/office/word/2020/wordml/sdtdatahash" xmlns:w16se="http://schemas.microsoft.com/office/word/2015/wordml/symex" xmlns:wpg="http://schemas.microsoft.com/office/word/2010/wordprocessingGroup" xmlns:wpi="http://schemas.microsoft.com/office/word/2010/wordprocessingInk" xmlns:wne="http://schemas.microsoft.com/office/word/2006/wordml" xmlns:wps="http://schemas.microsoft.com/office/word/2010/wordprocessingShape" mc:Ignorable="w14 w15 w16se w16cid w16 w16cex w16sdtdh wp14">
+<w:ftr xmlns:wpc="http://schemas.microsoft.com/office/word/2010/wordprocessingCanvas" xmlns:cx="http://schemas.microsoft.com/office/drawing/2014/chartex" xmlns:cx1="http://schemas.microsoft.com/office/drawing/2015/9/8/chartex" xmlns:cx2="http://schemas.microsoft.com/office/drawing/2015/10/21/chartex" xmlns:cx3="http://schemas.microsoft.com/office/drawing/2016/5/9/chartex" xmlns:cx4="http://schemas.microsoft.com/office/drawing/2016/5/10/chartex" xmlns:cx5="http://schemas.microsoft.com/office/drawing/2016/5/11/chartex" xmlns:cx6="http://schemas.microsoft.com/office/drawing/2016/5/12/chartex" xmlns:cx7="http://schemas.microsoft.com/office/drawing/2016/5/13/chartex" xmlns:cx8="http://schemas.microsoft.com/office/drawing/2016/5/14/chartex" xmlns:mc="http://schemas.openxmlformats.org/markup-compatibility/2006" xmlns:aink="http://schemas.microsoft.com/office/drawing/2016/ink" xmlns:am3d="http://schemas.microsoft.com/office/drawing/2017/model3d" xmlns:o="urn:schemas-microsoft-com:office:office" xmlns:r="http://schemas.openxmlformats.org/officeDocument/2006/relationships" xmlns:m="http://schemas.openxmlformats.org/officeDocument/2006/math" xmlns:v="urn:schemas-microsoft-com:vml" xmlns:wp14="http://schemas.microsoft.com/office/word/2010/wordprocessingDrawing" xmlns:wp="http://schemas.openxmlformats.org/drawingml/2006/wordprocessingDrawing" xmlns:w10="urn:schemas-microsoft-com:office:word" xmlns:w="http://schemas.openxmlformats.org/wordprocessingml/2006/main" xmlns:w14="http://schemas.microsoft.com/office/word/2010/wordml" xmlns:w15="http://schemas.microsoft.com/office/word/2012/wordml" xmlns:w16cex="http://schemas.microsoft.com/office/word/2018/wordml/cex" xmlns:w16cid="http://schemas.microsoft.com/office/word/2016/wordml/cid" xmlns:w16="http://schemas.microsoft.com/office/word/2018/wordml" xmlns:w16sdtdh="http://schemas.microsoft.com/office/word/2020/wordml/sdtdatahash" xmlns:w16se="http://schemas.microsoft.com/office/word/2015/wordml/symex" xmlns:wpg="http://schemas.microsoft.com/office/word/2010/wordprocessingGroup" xmlns:wpi="http://schemas.microsoft.com/office/word/2010/wordprocessingInk" xmlns:wne="http://schemas.microsoft.com/office/word/2006/wordml" xmlns:wps="http://schemas.microsoft.com/office/word/2010/wordprocessingShape" mc:Ignorable="w14 w15 w16se w16cid w16 w16cex w16sdtdh wp14">
   <w:p>
     <w:pPr>
       <w:pStyle w:val="Footer"/>
@@ -3736,7 +4719,7 @@
 </file>
 
 <file path=word/footnotes.xml><?xml version="1.0" encoding="utf-8"?>
-<w:footnotes xmlns:wpc="http://schemas.microsoft.com/office/word/2010/wordprocessingCanvas" xmlns:cx="http://schemas.microsoft.com/office/drawing/2014/chartex" xmlns:cx1="http://schemas.microsoft.com/office/drawing/2015/9/8/chartex" xmlns:cx2="http://schemas.microsoft.com/office/drawing/2015/10/21/chartex" xmlns:cx3="http://schemas.microsoft.com/office/drawing/2016/5/9/chartex" xmlns:cx4="http://schemas.microsoft.com/office/drawing/2016/5/10/chartex" xmlns:cx5="http://schemas.microsoft.com/office/drawing/2016/5/11/chartex" xmlns:cx6="http://schemas.microsoft.com/office/drawing/2016/5/12/chartex" xmlns:cx7="http://schemas.microsoft.com/office/drawing/2016/5/13/chartex" xmlns:cx8="http://schemas.microsoft.com/office/drawing/2016/5/14/chartex" xmlns:mc="http://schemas.openxmlformats.org/markup-compatibility/2006" xmlns:aink="http://schemas.microsoft.com/office/drawing/2016/ink" xmlns:am3d="http://schemas.microsoft.com/office/drawing/2017/model3d" xmlns:o="urn:schemas-microsoft-com:office:office" xmlns:oel="http://schemas.microsoft.com/office/2019/extlst" xmlns:r="http://schemas.openxmlformats.org/officeDocument/2006/relationships" xmlns:m="http://schemas.openxmlformats.org/officeDocument/2006/math" xmlns:v="urn:schemas-microsoft-com:vml" xmlns:wp14="http://schemas.microsoft.com/office/word/2010/wordprocessingDrawing" xmlns:wp="http://schemas.openxmlformats.org/drawingml/2006/wordprocessingDrawing" xmlns:w10="urn:schemas-microsoft-com:office:word" xmlns:w="http://schemas.openxmlformats.org/wordprocessingml/2006/main" xmlns:w14="http://schemas.microsoft.com/office/word/2010/wordml" xmlns:w15="http://schemas.microsoft.com/office/word/2012/wordml" xmlns:w16cex="http://schemas.microsoft.com/office/word/2018/wordml/cex" xmlns:w16cid="http://schemas.microsoft.com/office/word/2016/wordml/cid" xmlns:w16="http://schemas.microsoft.com/office/word/2018/wordml" xmlns:w16sdtdh="http://schemas.microsoft.com/office/word/2020/wordml/sdtdatahash" xmlns:w16se="http://schemas.microsoft.com/office/word/2015/wordml/symex" xmlns:wpg="http://schemas.microsoft.com/office/word/2010/wordprocessingGroup" xmlns:wpi="http://schemas.microsoft.com/office/word/2010/wordprocessingInk" xmlns:wne="http://schemas.microsoft.com/office/word/2006/wordml" xmlns:wps="http://schemas.microsoft.com/office/word/2010/wordprocessingShape" mc:Ignorable="w14 w15 w16se w16cid w16 w16cex w16sdtdh wp14">
+<w:footnotes xmlns:wpc="http://schemas.microsoft.com/office/word/2010/wordprocessingCanvas" xmlns:cx="http://schemas.microsoft.com/office/drawing/2014/chartex" xmlns:cx1="http://schemas.microsoft.com/office/drawing/2015/9/8/chartex" xmlns:cx2="http://schemas.microsoft.com/office/drawing/2015/10/21/chartex" xmlns:cx3="http://schemas.microsoft.com/office/drawing/2016/5/9/chartex" xmlns:cx4="http://schemas.microsoft.com/office/drawing/2016/5/10/chartex" xmlns:cx5="http://schemas.microsoft.com/office/drawing/2016/5/11/chartex" xmlns:cx6="http://schemas.microsoft.com/office/drawing/2016/5/12/chartex" xmlns:cx7="http://schemas.microsoft.com/office/drawing/2016/5/13/chartex" xmlns:cx8="http://schemas.microsoft.com/office/drawing/2016/5/14/chartex" xmlns:mc="http://schemas.openxmlformats.org/markup-compatibility/2006" xmlns:aink="http://schemas.microsoft.com/office/drawing/2016/ink" xmlns:am3d="http://schemas.microsoft.com/office/drawing/2017/model3d" xmlns:o="urn:schemas-microsoft-com:office:office" xmlns:r="http://schemas.openxmlformats.org/officeDocument/2006/relationships" xmlns:m="http://schemas.openxmlformats.org/officeDocument/2006/math" xmlns:v="urn:schemas-microsoft-com:vml" xmlns:wp14="http://schemas.microsoft.com/office/word/2010/wordprocessingDrawing" xmlns:wp="http://schemas.openxmlformats.org/drawingml/2006/wordprocessingDrawing" xmlns:w10="urn:schemas-microsoft-com:office:word" xmlns:w="http://schemas.openxmlformats.org/wordprocessingml/2006/main" xmlns:w14="http://schemas.microsoft.com/office/word/2010/wordml" xmlns:w15="http://schemas.microsoft.com/office/word/2012/wordml" xmlns:w16cex="http://schemas.microsoft.com/office/word/2018/wordml/cex" xmlns:w16cid="http://schemas.microsoft.com/office/word/2016/wordml/cid" xmlns:w16="http://schemas.microsoft.com/office/word/2018/wordml" xmlns:w16sdtdh="http://schemas.microsoft.com/office/word/2020/wordml/sdtdatahash" xmlns:w16se="http://schemas.microsoft.com/office/word/2015/wordml/symex" xmlns:wpg="http://schemas.microsoft.com/office/word/2010/wordprocessingGroup" xmlns:wpi="http://schemas.microsoft.com/office/word/2010/wordprocessingInk" xmlns:wne="http://schemas.microsoft.com/office/word/2006/wordml" xmlns:wps="http://schemas.microsoft.com/office/word/2010/wordprocessingShape" mc:Ignorable="w14 w15 w16se w16cid w16 w16cex w16sdtdh wp14">
   <w:footnote w:type="separator" w:id="-1">
     <w:p>
       <w:pPr>
@@ -3761,7 +4744,7 @@
 </file>
 
 <file path=word/numbering.xml><?xml version="1.0" encoding="utf-8"?>
-<w:numbering xmlns:wpc="http://schemas.microsoft.com/office/word/2010/wordprocessingCanvas" xmlns:cx="http://schemas.microsoft.com/office/drawing/2014/chartex" xmlns:cx1="http://schemas.microsoft.com/office/drawing/2015/9/8/chartex" xmlns:cx2="http://schemas.microsoft.com/office/drawing/2015/10/21/chartex" xmlns:cx3="http://schemas.microsoft.com/office/drawing/2016/5/9/chartex" xmlns:cx4="http://schemas.microsoft.com/office/drawing/2016/5/10/chartex" xmlns:cx5="http://schemas.microsoft.com/office/drawing/2016/5/11/chartex" xmlns:cx6="http://schemas.microsoft.com/office/drawing/2016/5/12/chartex" xmlns:cx7="http://schemas.microsoft.com/office/drawing/2016/5/13/chartex" xmlns:cx8="http://schemas.microsoft.com/office/drawing/2016/5/14/chartex" xmlns:mc="http://schemas.openxmlformats.org/markup-compatibility/2006" xmlns:aink="http://schemas.microsoft.com/office/drawing/2016/ink" xmlns:am3d="http://schemas.microsoft.com/office/drawing/2017/model3d" xmlns:o="urn:schemas-microsoft-com:office:office" xmlns:oel="http://schemas.microsoft.com/office/2019/extlst" xmlns:r="http://schemas.openxmlformats.org/officeDocument/2006/relationships" xmlns:m="http://schemas.openxmlformats.org/officeDocument/2006/math" xmlns:v="urn:schemas-microsoft-com:vml" xmlns:wp14="http://schemas.microsoft.com/office/word/2010/wordprocessingDrawing" xmlns:wp="http://schemas.openxmlformats.org/drawingml/2006/wordprocessingDrawing" xmlns:w10="urn:schemas-microsoft-com:office:word" xmlns:w="http://schemas.openxmlformats.org/wordprocessingml/2006/main" xmlns:w14="http://schemas.microsoft.com/office/word/2010/wordml" xmlns:w15="http://schemas.microsoft.com/office/word/2012/wordml" xmlns:w16cex="http://schemas.microsoft.com/office/word/2018/wordml/cex" xmlns:w16cid="http://schemas.microsoft.com/office/word/2016/wordml/cid" xmlns:w16="http://schemas.microsoft.com/office/word/2018/wordml" xmlns:w16sdtdh="http://schemas.microsoft.com/office/word/2020/wordml/sdtdatahash" xmlns:w16se="http://schemas.microsoft.com/office/word/2015/wordml/symex" xmlns:wpg="http://schemas.microsoft.com/office/word/2010/wordprocessingGroup" xmlns:wpi="http://schemas.microsoft.com/office/word/2010/wordprocessingInk" xmlns:wne="http://schemas.microsoft.com/office/word/2006/wordml" xmlns:wps="http://schemas.microsoft.com/office/word/2010/wordprocessingShape" mc:Ignorable="w14 w15 w16se w16cid w16 w16cex w16sdtdh wp14">
+<w:numbering xmlns:wpc="http://schemas.microsoft.com/office/word/2010/wordprocessingCanvas" xmlns:cx="http://schemas.microsoft.com/office/drawing/2014/chartex" xmlns:cx1="http://schemas.microsoft.com/office/drawing/2015/9/8/chartex" xmlns:cx2="http://schemas.microsoft.com/office/drawing/2015/10/21/chartex" xmlns:cx3="http://schemas.microsoft.com/office/drawing/2016/5/9/chartex" xmlns:cx4="http://schemas.microsoft.com/office/drawing/2016/5/10/chartex" xmlns:cx5="http://schemas.microsoft.com/office/drawing/2016/5/11/chartex" xmlns:cx6="http://schemas.microsoft.com/office/drawing/2016/5/12/chartex" xmlns:cx7="http://schemas.microsoft.com/office/drawing/2016/5/13/chartex" xmlns:cx8="http://schemas.microsoft.com/office/drawing/2016/5/14/chartex" xmlns:mc="http://schemas.openxmlformats.org/markup-compatibility/2006" xmlns:aink="http://schemas.microsoft.com/office/drawing/2016/ink" xmlns:am3d="http://schemas.microsoft.com/office/drawing/2017/model3d" xmlns:o="urn:schemas-microsoft-com:office:office" xmlns:r="http://schemas.openxmlformats.org/officeDocument/2006/relationships" xmlns:m="http://schemas.openxmlformats.org/officeDocument/2006/math" xmlns:v="urn:schemas-microsoft-com:vml" xmlns:wp14="http://schemas.microsoft.com/office/word/2010/wordprocessingDrawing" xmlns:wp="http://schemas.openxmlformats.org/drawingml/2006/wordprocessingDrawing" xmlns:w10="urn:schemas-microsoft-com:office:word" xmlns:w="http://schemas.openxmlformats.org/wordprocessingml/2006/main" xmlns:w14="http://schemas.microsoft.com/office/word/2010/wordml" xmlns:w15="http://schemas.microsoft.com/office/word/2012/wordml" xmlns:w16cex="http://schemas.microsoft.com/office/word/2018/wordml/cex" xmlns:w16cid="http://schemas.microsoft.com/office/word/2016/wordml/cid" xmlns:w16="http://schemas.microsoft.com/office/word/2018/wordml" xmlns:w16sdtdh="http://schemas.microsoft.com/office/word/2020/wordml/sdtdatahash" xmlns:w16se="http://schemas.microsoft.com/office/word/2015/wordml/symex" xmlns:wpg="http://schemas.microsoft.com/office/word/2010/wordprocessingGroup" xmlns:wpi="http://schemas.microsoft.com/office/word/2010/wordprocessingInk" xmlns:wne="http://schemas.microsoft.com/office/word/2006/wordml" xmlns:wps="http://schemas.microsoft.com/office/word/2010/wordprocessingShape" mc:Ignorable="w14 w15 w16se w16cid w16 w16cex w16sdtdh wp14">
   <w:abstractNum w:abstractNumId="0" w15:restartNumberingAfterBreak="0">
     <w:nsid w:val="0D4A7D54"/>
     <w:multiLevelType w:val="hybridMultilevel"/>
@@ -3969,19 +4952,105 @@
     </w:lvl>
   </w:abstractNum>
   <w:abstractNum w:abstractNumId="2" w15:restartNumberingAfterBreak="0">
+    <w:nsid w:val="1CCD13A8"/>
+    <w:multiLevelType w:val="hybridMultilevel"/>
+    <w:tmpl w:val="9F3406BA"/>
+    <w:lvl w:ilvl="0" w:tplc="0809000F">
+      <w:start w:val="1"/>
+      <w:numFmt w:val="decimal"/>
+      <w:lvlText w:val="%1."/>
+      <w:lvlJc w:val="left"/>
+      <w:pPr>
+        <w:ind w:left="720" w:hanging="360"/>
+      </w:pPr>
+    </w:lvl>
+    <w:lvl w:ilvl="1" w:tplc="08090019" w:tentative="1">
+      <w:start w:val="1"/>
+      <w:numFmt w:val="lowerLetter"/>
+      <w:lvlText w:val="%2."/>
+      <w:lvlJc w:val="left"/>
+      <w:pPr>
+        <w:ind w:left="1440" w:hanging="360"/>
+      </w:pPr>
+    </w:lvl>
+    <w:lvl w:ilvl="2" w:tplc="0809001B" w:tentative="1">
+      <w:start w:val="1"/>
+      <w:numFmt w:val="lowerRoman"/>
+      <w:lvlText w:val="%3."/>
+      <w:lvlJc w:val="right"/>
+      <w:pPr>
+        <w:ind w:left="2160" w:hanging="180"/>
+      </w:pPr>
+    </w:lvl>
+    <w:lvl w:ilvl="3" w:tplc="0809000F" w:tentative="1">
+      <w:start w:val="1"/>
+      <w:numFmt w:val="decimal"/>
+      <w:lvlText w:val="%4."/>
+      <w:lvlJc w:val="left"/>
+      <w:pPr>
+        <w:ind w:left="2880" w:hanging="360"/>
+      </w:pPr>
+    </w:lvl>
+    <w:lvl w:ilvl="4" w:tplc="08090019" w:tentative="1">
+      <w:start w:val="1"/>
+      <w:numFmt w:val="lowerLetter"/>
+      <w:lvlText w:val="%5."/>
+      <w:lvlJc w:val="left"/>
+      <w:pPr>
+        <w:ind w:left="3600" w:hanging="360"/>
+      </w:pPr>
+    </w:lvl>
+    <w:lvl w:ilvl="5" w:tplc="0809001B" w:tentative="1">
+      <w:start w:val="1"/>
+      <w:numFmt w:val="lowerRoman"/>
+      <w:lvlText w:val="%6."/>
+      <w:lvlJc w:val="right"/>
+      <w:pPr>
+        <w:ind w:left="4320" w:hanging="180"/>
+      </w:pPr>
+    </w:lvl>
+    <w:lvl w:ilvl="6" w:tplc="0809000F" w:tentative="1">
+      <w:start w:val="1"/>
+      <w:numFmt w:val="decimal"/>
+      <w:lvlText w:val="%7."/>
+      <w:lvlJc w:val="left"/>
+      <w:pPr>
+        <w:ind w:left="5040" w:hanging="360"/>
+      </w:pPr>
+    </w:lvl>
+    <w:lvl w:ilvl="7" w:tplc="08090019" w:tentative="1">
+      <w:start w:val="1"/>
+      <w:numFmt w:val="lowerLetter"/>
+      <w:lvlText w:val="%8."/>
+      <w:lvlJc w:val="left"/>
+      <w:pPr>
+        <w:ind w:left="5760" w:hanging="360"/>
+      </w:pPr>
+    </w:lvl>
+    <w:lvl w:ilvl="8" w:tplc="0809001B" w:tentative="1">
+      <w:start w:val="1"/>
+      <w:numFmt w:val="lowerRoman"/>
+      <w:lvlText w:val="%9."/>
+      <w:lvlJc w:val="right"/>
+      <w:pPr>
+        <w:ind w:left="6480" w:hanging="180"/>
+      </w:pPr>
+    </w:lvl>
+  </w:abstractNum>
+  <w:abstractNum w:abstractNumId="3" w15:restartNumberingAfterBreak="0">
     <w:nsid w:val="2611194F"/>
     <w:multiLevelType w:val="hybridMultilevel"/>
-    <w:tmpl w:val="1D56E69C"/>
-    <w:lvl w:ilvl="0" w:tplc="08090001">
-      <w:start w:val="1"/>
-      <w:numFmt w:val="bullet"/>
-      <w:lvlText w:val=""/>
+    <w:tmpl w:val="07AA4BDC"/>
+    <w:lvl w:ilvl="0" w:tplc="0809000F">
+      <w:start w:val="1"/>
+      <w:numFmt w:val="decimal"/>
+      <w:lvlText w:val="%1."/>
       <w:lvlJc w:val="left"/>
       <w:pPr>
         <w:ind w:left="1080" w:hanging="360"/>
       </w:pPr>
       <w:rPr>
-        <w:rFonts w:ascii="Symbol" w:hAnsi="Symbol" w:hint="default"/>
+        <w:rFonts w:hint="default"/>
         <w:b w:val="0"/>
         <w:bCs w:val="0"/>
         <w:sz w:val="22"/>
@@ -4061,7 +5130,7 @@
       </w:pPr>
     </w:lvl>
   </w:abstractNum>
-  <w:abstractNum w:abstractNumId="3" w15:restartNumberingAfterBreak="0">
+  <w:abstractNum w:abstractNumId="4" w15:restartNumberingAfterBreak="0">
     <w:nsid w:val="2F9A556A"/>
     <w:multiLevelType w:val="hybridMultilevel"/>
     <w:tmpl w:val="355A3F64"/>
@@ -4155,7 +5224,93 @@
       </w:pPr>
     </w:lvl>
   </w:abstractNum>
-  <w:abstractNum w:abstractNumId="4" w15:restartNumberingAfterBreak="0">
+  <w:abstractNum w:abstractNumId="5" w15:restartNumberingAfterBreak="0">
+    <w:nsid w:val="49010217"/>
+    <w:multiLevelType w:val="hybridMultilevel"/>
+    <w:tmpl w:val="C4DCCADA"/>
+    <w:lvl w:ilvl="0" w:tplc="0809000F">
+      <w:start w:val="1"/>
+      <w:numFmt w:val="decimal"/>
+      <w:lvlText w:val="%1."/>
+      <w:lvlJc w:val="left"/>
+      <w:pPr>
+        <w:ind w:left="720" w:hanging="360"/>
+      </w:pPr>
+    </w:lvl>
+    <w:lvl w:ilvl="1" w:tplc="08090019" w:tentative="1">
+      <w:start w:val="1"/>
+      <w:numFmt w:val="lowerLetter"/>
+      <w:lvlText w:val="%2."/>
+      <w:lvlJc w:val="left"/>
+      <w:pPr>
+        <w:ind w:left="1440" w:hanging="360"/>
+      </w:pPr>
+    </w:lvl>
+    <w:lvl w:ilvl="2" w:tplc="0809001B" w:tentative="1">
+      <w:start w:val="1"/>
+      <w:numFmt w:val="lowerRoman"/>
+      <w:lvlText w:val="%3."/>
+      <w:lvlJc w:val="right"/>
+      <w:pPr>
+        <w:ind w:left="2160" w:hanging="180"/>
+      </w:pPr>
+    </w:lvl>
+    <w:lvl w:ilvl="3" w:tplc="0809000F" w:tentative="1">
+      <w:start w:val="1"/>
+      <w:numFmt w:val="decimal"/>
+      <w:lvlText w:val="%4."/>
+      <w:lvlJc w:val="left"/>
+      <w:pPr>
+        <w:ind w:left="2880" w:hanging="360"/>
+      </w:pPr>
+    </w:lvl>
+    <w:lvl w:ilvl="4" w:tplc="08090019" w:tentative="1">
+      <w:start w:val="1"/>
+      <w:numFmt w:val="lowerLetter"/>
+      <w:lvlText w:val="%5."/>
+      <w:lvlJc w:val="left"/>
+      <w:pPr>
+        <w:ind w:left="3600" w:hanging="360"/>
+      </w:pPr>
+    </w:lvl>
+    <w:lvl w:ilvl="5" w:tplc="0809001B" w:tentative="1">
+      <w:start w:val="1"/>
+      <w:numFmt w:val="lowerRoman"/>
+      <w:lvlText w:val="%6."/>
+      <w:lvlJc w:val="right"/>
+      <w:pPr>
+        <w:ind w:left="4320" w:hanging="180"/>
+      </w:pPr>
+    </w:lvl>
+    <w:lvl w:ilvl="6" w:tplc="0809000F" w:tentative="1">
+      <w:start w:val="1"/>
+      <w:numFmt w:val="decimal"/>
+      <w:lvlText w:val="%7."/>
+      <w:lvlJc w:val="left"/>
+      <w:pPr>
+        <w:ind w:left="5040" w:hanging="360"/>
+      </w:pPr>
+    </w:lvl>
+    <w:lvl w:ilvl="7" w:tplc="08090019" w:tentative="1">
+      <w:start w:val="1"/>
+      <w:numFmt w:val="lowerLetter"/>
+      <w:lvlText w:val="%8."/>
+      <w:lvlJc w:val="left"/>
+      <w:pPr>
+        <w:ind w:left="5760" w:hanging="360"/>
+      </w:pPr>
+    </w:lvl>
+    <w:lvl w:ilvl="8" w:tplc="0809001B" w:tentative="1">
+      <w:start w:val="1"/>
+      <w:numFmt w:val="lowerRoman"/>
+      <w:lvlText w:val="%9."/>
+      <w:lvlJc w:val="right"/>
+      <w:pPr>
+        <w:ind w:left="6480" w:hanging="180"/>
+      </w:pPr>
+    </w:lvl>
+  </w:abstractNum>
+  <w:abstractNum w:abstractNumId="6" w15:restartNumberingAfterBreak="0">
     <w:nsid w:val="63EB0761"/>
     <w:multiLevelType w:val="hybridMultilevel"/>
     <w:tmpl w:val="46EAE0BA"/>
@@ -4246,20 +5401,20 @@
       </w:pPr>
     </w:lvl>
   </w:abstractNum>
-  <w:abstractNum w:abstractNumId="5" w15:restartNumberingAfterBreak="0">
+  <w:abstractNum w:abstractNumId="7" w15:restartNumberingAfterBreak="0">
     <w:nsid w:val="675A3587"/>
     <w:multiLevelType w:val="hybridMultilevel"/>
-    <w:tmpl w:val="2BF0018A"/>
-    <w:lvl w:ilvl="0" w:tplc="08090001">
-      <w:start w:val="1"/>
-      <w:numFmt w:val="bullet"/>
-      <w:lvlText w:val=""/>
+    <w:tmpl w:val="C26AD9F2"/>
+    <w:lvl w:ilvl="0" w:tplc="0809000F">
+      <w:start w:val="1"/>
+      <w:numFmt w:val="decimal"/>
+      <w:lvlText w:val="%1."/>
       <w:lvlJc w:val="left"/>
       <w:pPr>
         <w:ind w:left="720" w:hanging="360"/>
       </w:pPr>
       <w:rPr>
-        <w:rFonts w:ascii="Symbol" w:hAnsi="Symbol" w:hint="default"/>
+        <w:rFonts w:hint="default"/>
         <w:b w:val="0"/>
         <w:bCs w:val="0"/>
       </w:rPr>
@@ -4337,7 +5492,7 @@
       </w:pPr>
     </w:lvl>
   </w:abstractNum>
-  <w:abstractNum w:abstractNumId="6" w15:restartNumberingAfterBreak="0">
+  <w:abstractNum w:abstractNumId="8" w15:restartNumberingAfterBreak="0">
     <w:nsid w:val="770A0FF7"/>
     <w:multiLevelType w:val="hybridMultilevel"/>
     <w:tmpl w:val="49B8A684"/>
@@ -4450,26 +5605,121 @@
       </w:rPr>
     </w:lvl>
   </w:abstractNum>
-  <w:num w:numId="1" w16cid:durableId="512497708">
-    <w:abstractNumId w:val="5"/>
+  <w:abstractNum w:abstractNumId="9" w15:restartNumberingAfterBreak="0">
+    <w:nsid w:val="7CD372C9"/>
+    <w:multiLevelType w:val="hybridMultilevel"/>
+    <w:tmpl w:val="A35474C8"/>
+    <w:lvl w:ilvl="0" w:tplc="0809000F">
+      <w:start w:val="1"/>
+      <w:numFmt w:val="decimal"/>
+      <w:lvlText w:val="%1."/>
+      <w:lvlJc w:val="left"/>
+      <w:pPr>
+        <w:ind w:left="720" w:hanging="360"/>
+      </w:pPr>
+    </w:lvl>
+    <w:lvl w:ilvl="1" w:tplc="08090019" w:tentative="1">
+      <w:start w:val="1"/>
+      <w:numFmt w:val="lowerLetter"/>
+      <w:lvlText w:val="%2."/>
+      <w:lvlJc w:val="left"/>
+      <w:pPr>
+        <w:ind w:left="1440" w:hanging="360"/>
+      </w:pPr>
+    </w:lvl>
+    <w:lvl w:ilvl="2" w:tplc="0809001B" w:tentative="1">
+      <w:start w:val="1"/>
+      <w:numFmt w:val="lowerRoman"/>
+      <w:lvlText w:val="%3."/>
+      <w:lvlJc w:val="right"/>
+      <w:pPr>
+        <w:ind w:left="2160" w:hanging="180"/>
+      </w:pPr>
+    </w:lvl>
+    <w:lvl w:ilvl="3" w:tplc="0809000F" w:tentative="1">
+      <w:start w:val="1"/>
+      <w:numFmt w:val="decimal"/>
+      <w:lvlText w:val="%4."/>
+      <w:lvlJc w:val="left"/>
+      <w:pPr>
+        <w:ind w:left="2880" w:hanging="360"/>
+      </w:pPr>
+    </w:lvl>
+    <w:lvl w:ilvl="4" w:tplc="08090019" w:tentative="1">
+      <w:start w:val="1"/>
+      <w:numFmt w:val="lowerLetter"/>
+      <w:lvlText w:val="%5."/>
+      <w:lvlJc w:val="left"/>
+      <w:pPr>
+        <w:ind w:left="3600" w:hanging="360"/>
+      </w:pPr>
+    </w:lvl>
+    <w:lvl w:ilvl="5" w:tplc="0809001B" w:tentative="1">
+      <w:start w:val="1"/>
+      <w:numFmt w:val="lowerRoman"/>
+      <w:lvlText w:val="%6."/>
+      <w:lvlJc w:val="right"/>
+      <w:pPr>
+        <w:ind w:left="4320" w:hanging="180"/>
+      </w:pPr>
+    </w:lvl>
+    <w:lvl w:ilvl="6" w:tplc="0809000F" w:tentative="1">
+      <w:start w:val="1"/>
+      <w:numFmt w:val="decimal"/>
+      <w:lvlText w:val="%7."/>
+      <w:lvlJc w:val="left"/>
+      <w:pPr>
+        <w:ind w:left="5040" w:hanging="360"/>
+      </w:pPr>
+    </w:lvl>
+    <w:lvl w:ilvl="7" w:tplc="08090019" w:tentative="1">
+      <w:start w:val="1"/>
+      <w:numFmt w:val="lowerLetter"/>
+      <w:lvlText w:val="%8."/>
+      <w:lvlJc w:val="left"/>
+      <w:pPr>
+        <w:ind w:left="5760" w:hanging="360"/>
+      </w:pPr>
+    </w:lvl>
+    <w:lvl w:ilvl="8" w:tplc="0809001B" w:tentative="1">
+      <w:start w:val="1"/>
+      <w:numFmt w:val="lowerRoman"/>
+      <w:lvlText w:val="%9."/>
+      <w:lvlJc w:val="right"/>
+      <w:pPr>
+        <w:ind w:left="6480" w:hanging="180"/>
+      </w:pPr>
+    </w:lvl>
+  </w:abstractNum>
+  <w:num w:numId="1">
+    <w:abstractNumId w:val="7"/>
   </w:num>
-  <w:num w:numId="2" w16cid:durableId="643122293">
+  <w:num w:numId="2">
+    <w:abstractNumId w:val="6"/>
+  </w:num>
+  <w:num w:numId="3">
     <w:abstractNumId w:val="4"/>
   </w:num>
-  <w:num w:numId="3" w16cid:durableId="1153064722">
+  <w:num w:numId="4">
+    <w:abstractNumId w:val="1"/>
+  </w:num>
+  <w:num w:numId="5">
     <w:abstractNumId w:val="3"/>
   </w:num>
-  <w:num w:numId="4" w16cid:durableId="1473399170">
-    <w:abstractNumId w:val="1"/>
+  <w:num w:numId="6">
+    <w:abstractNumId w:val="0"/>
   </w:num>
-  <w:num w:numId="5" w16cid:durableId="53166922">
+  <w:num w:numId="7">
+    <w:abstractNumId w:val="8"/>
+  </w:num>
+  <w:num w:numId="8">
+    <w:abstractNumId w:val="9"/>
+  </w:num>
+  <w:num w:numId="9">
     <w:abstractNumId w:val="2"/>
   </w:num>
-  <w:num w:numId="6" w16cid:durableId="378210411">
-    <w:abstractNumId w:val="0"/>
-  </w:num>
-  <w:num w:numId="7" w16cid:durableId="343484070">
-    <w:abstractNumId w:val="6"/>
+  <w:num w:numId="10">
+    <w:abstractNumId w:val="5"/>
   </w:num>
 </w:numbering>
 </file>

</xml_diff>